<commit_message>
CS513-FinalCourseProject-Added Readme and TMDB attribution
</commit_message>
<xml_diff>
--- a/CourseProject/report/FinalCourseProjectReport.docx
+++ b/CourseProject/report/FinalCourseProjectReport.docx
@@ -1446,7 +1446,7 @@
                 <w:noProof/>
                 <w:webHidden/>
               </w:rPr>
-              <w:t>6</w:t>
+              <w:t>7</w:t>
             </w:r>
             <w:r>
               <w:rPr>
@@ -3114,7 +3114,7 @@
                 <w:noProof/>
                 <w:webHidden/>
               </w:rPr>
-              <w:t>14</w:t>
+              <w:t>15</w:t>
             </w:r>
             <w:r>
               <w:rPr>
@@ -3425,13 +3425,8 @@
         <w:t>20</w:t>
       </w:r>
       <w:r>
-        <w:t xml:space="preserve"> attributes/entry and </w:t>
-      </w:r>
-      <w:proofErr w:type="spellStart"/>
-      <w:r>
-        <w:t>credits_data</w:t>
-      </w:r>
-      <w:proofErr w:type="spellEnd"/>
+        <w:t xml:space="preserve"> attributes/entry and credits_data</w:t>
+      </w:r>
       <w:r>
         <w:t xml:space="preserve"> has </w:t>
       </w:r>
@@ -4168,11 +4163,9 @@
             <w:pPr>
               <w:pStyle w:val="NoSpacing"/>
             </w:pPr>
-            <w:proofErr w:type="spellStart"/>
             <w:r>
               <w:t>original_language</w:t>
             </w:r>
-            <w:proofErr w:type="spellEnd"/>
           </w:p>
         </w:tc>
         <w:tc>
@@ -4214,11 +4207,9 @@
             <w:pPr>
               <w:pStyle w:val="NoSpacing"/>
             </w:pPr>
-            <w:proofErr w:type="spellStart"/>
             <w:r>
               <w:t>original_title</w:t>
             </w:r>
-            <w:proofErr w:type="spellEnd"/>
           </w:p>
         </w:tc>
         <w:tc>
@@ -4351,11 +4342,9 @@
             <w:pPr>
               <w:pStyle w:val="NoSpacing"/>
             </w:pPr>
-            <w:proofErr w:type="spellStart"/>
             <w:r>
               <w:t>production_companies</w:t>
             </w:r>
-            <w:proofErr w:type="spellEnd"/>
           </w:p>
         </w:tc>
         <w:tc>
@@ -4397,11 +4386,9 @@
             <w:pPr>
               <w:pStyle w:val="NoSpacing"/>
             </w:pPr>
-            <w:proofErr w:type="spellStart"/>
             <w:r>
               <w:t>production_countries</w:t>
             </w:r>
-            <w:proofErr w:type="spellEnd"/>
           </w:p>
         </w:tc>
         <w:tc>
@@ -4443,11 +4430,9 @@
             <w:pPr>
               <w:pStyle w:val="NoSpacing"/>
             </w:pPr>
-            <w:proofErr w:type="spellStart"/>
             <w:r>
               <w:t>release_date</w:t>
             </w:r>
-            <w:proofErr w:type="spellEnd"/>
           </w:p>
         </w:tc>
         <w:tc>
@@ -4580,11 +4565,9 @@
             <w:pPr>
               <w:pStyle w:val="NoSpacing"/>
             </w:pPr>
-            <w:proofErr w:type="spellStart"/>
             <w:r>
               <w:t>spoken_languages</w:t>
             </w:r>
-            <w:proofErr w:type="spellEnd"/>
           </w:p>
         </w:tc>
         <w:tc>
@@ -4761,11 +4744,9 @@
             <w:pPr>
               <w:pStyle w:val="NoSpacing"/>
             </w:pPr>
-            <w:proofErr w:type="spellStart"/>
             <w:r>
               <w:t>vote_average</w:t>
             </w:r>
-            <w:proofErr w:type="spellEnd"/>
           </w:p>
         </w:tc>
         <w:tc>
@@ -4807,11 +4788,9 @@
             <w:pPr>
               <w:pStyle w:val="NoSpacing"/>
             </w:pPr>
-            <w:proofErr w:type="spellStart"/>
             <w:r>
               <w:t>vote_count</w:t>
             </w:r>
-            <w:proofErr w:type="spellEnd"/>
           </w:p>
         </w:tc>
         <w:tc>
@@ -5444,15 +5423,7 @@
               <w:cnfStyle w:val="000000100000" w:firstRow="0" w:lastRow="0" w:firstColumn="0" w:lastColumn="0" w:oddVBand="0" w:evenVBand="0" w:oddHBand="1" w:evenHBand="0" w:firstRowFirstColumn="0" w:firstRowLastColumn="0" w:lastRowFirstColumn="0" w:lastRowLastColumn="0"/>
             </w:pPr>
             <w:r>
-              <w:t xml:space="preserve">~25% of the movies have missing budget information. This data is not readily available in the </w:t>
-            </w:r>
-            <w:proofErr w:type="spellStart"/>
-            <w:r>
-              <w:t>TMDb</w:t>
-            </w:r>
-            <w:proofErr w:type="spellEnd"/>
-            <w:r>
-              <w:t xml:space="preserve"> or IMDb datasets.</w:t>
+              <w:t>~25% of the movies have missing budget information. This data is not readily available in the TMDb or IMDb datasets.</w:t>
             </w:r>
           </w:p>
         </w:tc>
@@ -5546,15 +5517,7 @@
               <w:cnfStyle w:val="000000000000" w:firstRow="0" w:lastRow="0" w:firstColumn="0" w:lastColumn="0" w:oddVBand="0" w:evenVBand="0" w:oddHBand="0" w:evenHBand="0" w:firstRowFirstColumn="0" w:firstRowLastColumn="0" w:lastRowFirstColumn="0" w:lastRowLastColumn="0"/>
             </w:pPr>
             <w:r>
-              <w:t xml:space="preserve">JSON data is parsed using OpenRefine and two new columns called </w:t>
-            </w:r>
-            <w:proofErr w:type="spellStart"/>
-            <w:r>
-              <w:t>genres_id_name_pair</w:t>
-            </w:r>
-            <w:proofErr w:type="spellEnd"/>
-            <w:r>
-              <w:t xml:space="preserve"> and genres_list are created. </w:t>
+              <w:t xml:space="preserve">JSON data is parsed using OpenRefine and two new columns called genres_id_name_pair and genres_list are created. </w:t>
             </w:r>
             <w:r>
               <w:br/>
@@ -5656,15 +5619,7 @@
               <w:t xml:space="preserve"> function</w:t>
             </w:r>
             <w:r>
-              <w:t xml:space="preserve"> - ‘.</w:t>
-            </w:r>
-            <w:proofErr w:type="spellStart"/>
-            <w:r>
-              <w:t>getHost</w:t>
-            </w:r>
-            <w:proofErr w:type="spellEnd"/>
-            <w:r>
-              <w:t>()’</w:t>
+              <w:t xml:space="preserve"> - ‘.getHost()’</w:t>
             </w:r>
             <w:r>
               <w:t xml:space="preserve"> is used to extract the domain names.</w:t>
@@ -5773,11 +5728,9 @@
               <w:pStyle w:val="NoSpacing"/>
               <w:cnfStyle w:val="000000100000" w:firstRow="0" w:lastRow="0" w:firstColumn="0" w:lastColumn="0" w:oddVBand="0" w:evenVBand="0" w:oddHBand="1" w:evenHBand="0" w:firstRowFirstColumn="0" w:firstRowLastColumn="0" w:lastRowFirstColumn="0" w:lastRowLastColumn="0"/>
             </w:pPr>
-            <w:proofErr w:type="spellStart"/>
             <w:r>
               <w:t>original_title</w:t>
             </w:r>
-            <w:proofErr w:type="spellEnd"/>
           </w:p>
         </w:tc>
         <w:tc>
@@ -6033,11 +5986,9 @@
               <w:pStyle w:val="NoSpacing"/>
               <w:cnfStyle w:val="000000000000" w:firstRow="0" w:lastRow="0" w:firstColumn="0" w:lastColumn="0" w:oddVBand="0" w:evenVBand="0" w:oddHBand="0" w:evenHBand="0" w:firstRowFirstColumn="0" w:firstRowLastColumn="0" w:lastRowFirstColumn="0" w:lastRowLastColumn="0"/>
             </w:pPr>
-            <w:proofErr w:type="spellStart"/>
             <w:r>
               <w:t>production_companies</w:t>
             </w:r>
-            <w:proofErr w:type="spellEnd"/>
           </w:p>
         </w:tc>
         <w:tc>
@@ -6064,15 +6015,7 @@
               <w:cnfStyle w:val="000000000000" w:firstRow="0" w:lastRow="0" w:firstColumn="0" w:lastColumn="0" w:oddVBand="0" w:evenVBand="0" w:oddHBand="0" w:evenHBand="0" w:firstRowFirstColumn="0" w:firstRowLastColumn="0" w:lastRowFirstColumn="0" w:lastRowLastColumn="0"/>
             </w:pPr>
             <w:r>
-              <w:t>A new column called “</w:t>
-            </w:r>
-            <w:proofErr w:type="spellStart"/>
-            <w:r>
-              <w:t>production_companies_list</w:t>
-            </w:r>
-            <w:proofErr w:type="spellEnd"/>
-            <w:r>
-              <w:t>” list created that contains semicolon separated names of the production companies.</w:t>
+              <w:t>A new column called “production_companies_list” list created that contains semicolon separated names of the production companies.</w:t>
             </w:r>
           </w:p>
         </w:tc>
@@ -6114,11 +6057,9 @@
               <w:pStyle w:val="NoSpacing"/>
               <w:cnfStyle w:val="000000100000" w:firstRow="0" w:lastRow="0" w:firstColumn="0" w:lastColumn="0" w:oddVBand="0" w:evenVBand="0" w:oddHBand="1" w:evenHBand="0" w:firstRowFirstColumn="0" w:firstRowLastColumn="0" w:lastRowFirstColumn="0" w:lastRowLastColumn="0"/>
             </w:pPr>
-            <w:proofErr w:type="spellStart"/>
             <w:r>
               <w:t>production_countries</w:t>
             </w:r>
-            <w:proofErr w:type="spellEnd"/>
           </w:p>
         </w:tc>
         <w:tc>
@@ -6153,15 +6094,7 @@
               <w:cnfStyle w:val="000000100000" w:firstRow="0" w:lastRow="0" w:firstColumn="0" w:lastColumn="0" w:oddVBand="0" w:evenVBand="0" w:oddHBand="1" w:evenHBand="0" w:firstRowFirstColumn="0" w:firstRowLastColumn="0" w:lastRowFirstColumn="0" w:lastRowLastColumn="0"/>
             </w:pPr>
             <w:r>
-              <w:t>A new column called “</w:t>
-            </w:r>
-            <w:proofErr w:type="spellStart"/>
-            <w:r>
-              <w:t>production_countries_list</w:t>
-            </w:r>
-            <w:proofErr w:type="spellEnd"/>
-            <w:r>
-              <w:t>” list created that contains semicolon separated country code(iso-639-1) of the production countries.</w:t>
+              <w:t>A new column called “production_countries_list” list created that contains semicolon separated country code(iso-639-1) of the production countries.</w:t>
             </w:r>
           </w:p>
         </w:tc>
@@ -6196,11 +6129,9 @@
               <w:pStyle w:val="NoSpacing"/>
               <w:cnfStyle w:val="000000000000" w:firstRow="0" w:lastRow="0" w:firstColumn="0" w:lastColumn="0" w:oddVBand="0" w:evenVBand="0" w:oddHBand="0" w:evenHBand="0" w:firstRowFirstColumn="0" w:firstRowLastColumn="0" w:lastRowFirstColumn="0" w:lastRowLastColumn="0"/>
             </w:pPr>
-            <w:proofErr w:type="spellStart"/>
             <w:r>
               <w:t>release_date</w:t>
             </w:r>
-            <w:proofErr w:type="spellEnd"/>
           </w:p>
         </w:tc>
         <w:tc>
@@ -6227,15 +6158,7 @@
               <w:cnfStyle w:val="000000000000" w:firstRow="0" w:lastRow="0" w:firstColumn="0" w:lastColumn="0" w:oddVBand="0" w:evenVBand="0" w:oddHBand="0" w:evenHBand="0" w:firstRowFirstColumn="0" w:firstRowLastColumn="0" w:lastRowFirstColumn="0" w:lastRowLastColumn="0"/>
             </w:pPr>
             <w:r>
-              <w:t xml:space="preserve">An in-place update is done after converting each date in the standard ISO-8601 recommended format </w:t>
-            </w:r>
-            <w:proofErr w:type="spellStart"/>
-            <w:r>
-              <w:t>i.e</w:t>
-            </w:r>
-            <w:proofErr w:type="spellEnd"/>
-            <w:r>
-              <w:t xml:space="preserve"> ‘YYYY-MM-DD’.</w:t>
+              <w:t>An in-place update is done after converting each date in the standard ISO-8601 recommended format i.e ‘YYYY-MM-DD’.</w:t>
             </w:r>
           </w:p>
         </w:tc>
@@ -6355,11 +6278,9 @@
               <w:pStyle w:val="NoSpacing"/>
               <w:cnfStyle w:val="000000000000" w:firstRow="0" w:lastRow="0" w:firstColumn="0" w:lastColumn="0" w:oddVBand="0" w:evenVBand="0" w:oddHBand="0" w:evenHBand="0" w:firstRowFirstColumn="0" w:firstRowLastColumn="0" w:lastRowFirstColumn="0" w:lastRowLastColumn="0"/>
             </w:pPr>
-            <w:proofErr w:type="spellStart"/>
             <w:r>
               <w:t>spoken_languages</w:t>
             </w:r>
-            <w:proofErr w:type="spellEnd"/>
           </w:p>
         </w:tc>
         <w:tc>
@@ -6388,11 +6309,9 @@
             <w:r>
               <w:t xml:space="preserve">A new column called “ </w:t>
             </w:r>
-            <w:proofErr w:type="spellStart"/>
             <w:r>
               <w:t>spoken_languages_list</w:t>
             </w:r>
-            <w:proofErr w:type="spellEnd"/>
             <w:r>
               <w:t xml:space="preserve">” </w:t>
             </w:r>
@@ -6488,15 +6407,7 @@
               <w:cnfStyle w:val="000000100000" w:firstRow="0" w:lastRow="0" w:firstColumn="0" w:lastColumn="0" w:oddVBand="0" w:evenVBand="0" w:oddHBand="1" w:evenHBand="0" w:firstRowFirstColumn="0" w:firstRowLastColumn="0" w:lastRowFirstColumn="0" w:lastRowLastColumn="0"/>
             </w:pPr>
             <w:r>
-              <w:t xml:space="preserve">Using </w:t>
-            </w:r>
-            <w:proofErr w:type="spellStart"/>
-            <w:r>
-              <w:t>OpenRefine’s</w:t>
-            </w:r>
-            <w:proofErr w:type="spellEnd"/>
-            <w:r>
-              <w:t xml:space="preserve"> Text-Facet/Clustering feature, wordings are made consistent across </w:t>
+              <w:t xml:space="preserve">Using OpenRefine’s Text-Facet/Clustering feature, wordings are made consistent across </w:t>
             </w:r>
             <w:r>
               <w:t>44</w:t>
@@ -6632,11 +6543,9 @@
               <w:pStyle w:val="NoSpacing"/>
               <w:cnfStyle w:val="000000100000" w:firstRow="0" w:lastRow="0" w:firstColumn="0" w:lastColumn="0" w:oddVBand="0" w:evenVBand="0" w:oddHBand="1" w:evenHBand="0" w:firstRowFirstColumn="0" w:firstRowLastColumn="0" w:lastRowFirstColumn="0" w:lastRowLastColumn="0"/>
             </w:pPr>
-            <w:proofErr w:type="spellStart"/>
             <w:r>
               <w:t>vote_average</w:t>
             </w:r>
-            <w:proofErr w:type="spellEnd"/>
           </w:p>
         </w:tc>
         <w:tc>
@@ -6709,11 +6618,9 @@
               <w:pStyle w:val="NoSpacing"/>
               <w:cnfStyle w:val="000000000000" w:firstRow="0" w:lastRow="0" w:firstColumn="0" w:lastColumn="0" w:oddVBand="0" w:evenVBand="0" w:oddHBand="0" w:evenHBand="0" w:firstRowFirstColumn="0" w:firstRowLastColumn="0" w:lastRowFirstColumn="0" w:lastRowLastColumn="0"/>
             </w:pPr>
-            <w:proofErr w:type="spellStart"/>
             <w:r>
               <w:t>vote_count</w:t>
             </w:r>
-            <w:proofErr w:type="spellEnd"/>
           </w:p>
         </w:tc>
         <w:tc>
@@ -7193,15 +7100,7 @@
               <w:cnfStyle w:val="000000000000" w:firstRow="0" w:lastRow="0" w:firstColumn="0" w:lastColumn="0" w:oddVBand="0" w:evenVBand="0" w:oddHBand="0" w:evenHBand="0" w:firstRowFirstColumn="0" w:firstRowLastColumn="0" w:lastRowFirstColumn="0" w:lastRowLastColumn="0"/>
             </w:pPr>
             <w:r>
-              <w:t xml:space="preserve">Ref - </w:t>
-            </w:r>
-            <w:proofErr w:type="spellStart"/>
-            <w:r>
-              <w:t>value.replace</w:t>
-            </w:r>
-            <w:proofErr w:type="spellEnd"/>
-            <w:r>
-              <w:t>(/[\%\@\#\!\\\[\]\(\)\?]/, “")</w:t>
+              <w:t>Ref - value.replace(/[\%\@\#\!\\\[\]\(\)\?]/, “")</w:t>
             </w:r>
           </w:p>
           <w:p>
@@ -7298,40 +7197,14 @@
               <w:cnfStyle w:val="000000100000" w:firstRow="0" w:lastRow="0" w:firstColumn="0" w:lastColumn="0" w:oddVBand="0" w:evenVBand="0" w:oddHBand="1" w:evenHBand="0" w:firstRowFirstColumn="0" w:firstRowLastColumn="0" w:lastRowFirstColumn="0" w:lastRowLastColumn="0"/>
             </w:pPr>
             <w:r>
-              <w:t>For quick reference, a new column called ‘</w:t>
-            </w:r>
-            <w:proofErr w:type="spellStart"/>
-            <w:r>
-              <w:t>cast_charactername_actorname</w:t>
-            </w:r>
-            <w:proofErr w:type="spellEnd"/>
-            <w:r>
-              <w:t xml:space="preserve">’ is created using this formula - </w:t>
-            </w:r>
-            <w:proofErr w:type="spellStart"/>
-            <w:r>
-              <w:t>forEach</w:t>
-            </w:r>
-            <w:proofErr w:type="spellEnd"/>
-            <w:r>
-              <w:t>(</w:t>
-            </w:r>
-            <w:proofErr w:type="spellStart"/>
-            <w:r>
-              <w:t>value.parseJson</w:t>
-            </w:r>
-            <w:proofErr w:type="spellEnd"/>
-            <w:r>
-              <w:t>(),</w:t>
-            </w:r>
-            <w:proofErr w:type="spellStart"/>
-            <w:r>
-              <w:t>v,v.</w:t>
+              <w:t xml:space="preserve">For quick reference, a new column called ‘cast_charactername_actorname’ is created using this formula - </w:t>
+            </w:r>
+            <w:r>
+              <w:t>forEach(value.parseJson(),v,v.</w:t>
             </w:r>
             <w:r>
               <w:t>character</w:t>
             </w:r>
-            <w:proofErr w:type="spellEnd"/>
             <w:r>
               <w:t>+"-"+v.</w:t>
             </w:r>
@@ -7430,47 +7303,10 @@
               <w:cnfStyle w:val="000000000000" w:firstRow="0" w:lastRow="0" w:firstColumn="0" w:lastColumn="0" w:oddVBand="0" w:evenVBand="0" w:oddHBand="0" w:evenHBand="0" w:firstRowFirstColumn="0" w:firstRowLastColumn="0" w:lastRowFirstColumn="0" w:lastRowLastColumn="0"/>
             </w:pPr>
             <w:r>
-              <w:t>For quick reference, a new column called ‘</w:t>
-            </w:r>
-            <w:proofErr w:type="spellStart"/>
-            <w:r>
-              <w:t>crew_crewname_job</w:t>
-            </w:r>
-            <w:proofErr w:type="spellEnd"/>
-            <w:r>
-              <w:t xml:space="preserve">’ is created using this formula - </w:t>
-            </w:r>
-            <w:proofErr w:type="spellStart"/>
-            <w:r>
-              <w:t>forEach</w:t>
-            </w:r>
-            <w:proofErr w:type="spellEnd"/>
-            <w:r>
-              <w:t>(</w:t>
-            </w:r>
-            <w:proofErr w:type="spellStart"/>
-            <w:r>
-              <w:t>value.parseJson</w:t>
-            </w:r>
-            <w:proofErr w:type="spellEnd"/>
-            <w:r>
-              <w:t>(),</w:t>
-            </w:r>
-            <w:proofErr w:type="spellStart"/>
-            <w:r>
-              <w:t>v,v.name</w:t>
-            </w:r>
-            <w:proofErr w:type="spellEnd"/>
-            <w:r>
-              <w:t>+"-"+</w:t>
-            </w:r>
-            <w:proofErr w:type="spellStart"/>
-            <w:r>
-              <w:t>v.job</w:t>
-            </w:r>
-            <w:proofErr w:type="spellEnd"/>
-            <w:r>
-              <w:t>).join(";")</w:t>
+              <w:t xml:space="preserve">For quick reference, a new column called ‘crew_crewname_job’ is created using this formula - </w:t>
+            </w:r>
+            <w:r>
+              <w:t>forEach(value.parseJson(),v,v.name+"-"+v.job).join(";")</w:t>
             </w:r>
             <w:r>
               <w:br/>
@@ -7629,148 +7465,38 @@
       <w:pPr>
         <w:pStyle w:val="NoSpacing"/>
       </w:pPr>
-      <w:proofErr w:type="spellStart"/>
-      <w:r>
-        <w:t>genre_type_action</w:t>
-      </w:r>
-      <w:proofErr w:type="spellEnd"/>
-      <w:r>
-        <w:t xml:space="preserve">, </w:t>
-      </w:r>
-      <w:proofErr w:type="spellStart"/>
-      <w:r>
-        <w:t>genre_type_adventure</w:t>
-      </w:r>
-      <w:proofErr w:type="spellEnd"/>
-      <w:r>
-        <w:t xml:space="preserve">, </w:t>
-      </w:r>
-      <w:proofErr w:type="spellStart"/>
-      <w:r>
-        <w:t>genre_type_animation</w:t>
-      </w:r>
-      <w:proofErr w:type="spellEnd"/>
-      <w:r>
-        <w:t>,</w:t>
+      <w:r>
+        <w:t>genre_type_action, genre_type_adventure, genre_type_animation,</w:t>
       </w:r>
       <w:r>
         <w:t xml:space="preserve"> </w:t>
       </w:r>
-      <w:proofErr w:type="spellStart"/>
-      <w:r>
-        <w:t>genre_type_comedy</w:t>
-      </w:r>
-      <w:proofErr w:type="spellEnd"/>
-      <w:r>
-        <w:t xml:space="preserve">, </w:t>
-      </w:r>
-      <w:proofErr w:type="spellStart"/>
-      <w:r>
-        <w:t>genre_type_crime</w:t>
-      </w:r>
-      <w:proofErr w:type="spellEnd"/>
-      <w:r>
-        <w:t xml:space="preserve">, </w:t>
-      </w:r>
-      <w:proofErr w:type="spellStart"/>
-      <w:r>
-        <w:t>genre_type_documentary</w:t>
-      </w:r>
-      <w:proofErr w:type="spellEnd"/>
-      <w:r>
-        <w:t>,</w:t>
+      <w:r>
+        <w:t>genre_type_comedy, genre_type_crime, genre_type_documentary,</w:t>
       </w:r>
       <w:r>
         <w:t xml:space="preserve"> </w:t>
       </w:r>
-      <w:proofErr w:type="spellStart"/>
-      <w:r>
-        <w:t>genre_type_drama</w:t>
-      </w:r>
-      <w:proofErr w:type="spellEnd"/>
-      <w:r>
-        <w:t xml:space="preserve">, </w:t>
-      </w:r>
-      <w:proofErr w:type="spellStart"/>
-      <w:r>
-        <w:t>genre_type_family</w:t>
-      </w:r>
-      <w:proofErr w:type="spellEnd"/>
-      <w:r>
-        <w:t xml:space="preserve">, </w:t>
-      </w:r>
-      <w:proofErr w:type="spellStart"/>
-      <w:r>
-        <w:t>genre_type_fantasy</w:t>
-      </w:r>
-      <w:proofErr w:type="spellEnd"/>
-      <w:r>
-        <w:t>,</w:t>
+      <w:r>
+        <w:t>genre_type_drama, genre_type_family, genre_type_fantasy,</w:t>
       </w:r>
     </w:p>
     <w:p>
       <w:pPr>
         <w:pStyle w:val="NoSpacing"/>
       </w:pPr>
-      <w:proofErr w:type="spellStart"/>
-      <w:r>
-        <w:t>genre_type_foreign</w:t>
-      </w:r>
-      <w:proofErr w:type="spellEnd"/>
-      <w:r>
-        <w:t xml:space="preserve">, </w:t>
-      </w:r>
-      <w:proofErr w:type="spellStart"/>
-      <w:r>
-        <w:t>genre_type_history</w:t>
-      </w:r>
-      <w:proofErr w:type="spellEnd"/>
-      <w:r>
-        <w:t xml:space="preserve">, </w:t>
-      </w:r>
-      <w:proofErr w:type="spellStart"/>
-      <w:r>
-        <w:t>genre_type_horror,genre_type_music</w:t>
-      </w:r>
-      <w:proofErr w:type="spellEnd"/>
-      <w:r>
-        <w:t xml:space="preserve">, </w:t>
-      </w:r>
-      <w:proofErr w:type="spellStart"/>
-      <w:r>
-        <w:t>genre_type_mystery</w:t>
-      </w:r>
-      <w:proofErr w:type="spellEnd"/>
-      <w:r>
-        <w:t xml:space="preserve">, </w:t>
-      </w:r>
-      <w:proofErr w:type="spellStart"/>
-      <w:r>
-        <w:t>genre_type_romance</w:t>
-      </w:r>
-      <w:proofErr w:type="spellEnd"/>
-      <w:r>
-        <w:t>,</w:t>
+      <w:r>
+        <w:t>genre_type_foreign, genre_type_history, genre_type_horror,genre_type_music, genre_type_mystery, genre_type_romance,</w:t>
       </w:r>
       <w:r>
         <w:t xml:space="preserve"> </w:t>
       </w:r>
-      <w:proofErr w:type="spellStart"/>
       <w:r>
         <w:t>genre_type_scien</w:t>
       </w:r>
       <w:r>
-        <w:t>ce_fiction</w:t>
-      </w:r>
-      <w:proofErr w:type="spellEnd"/>
-      <w:r>
-        <w:t xml:space="preserve">, </w:t>
-      </w:r>
-      <w:proofErr w:type="spellStart"/>
-      <w:r>
-        <w:t>genre_type_tv_movie</w:t>
-      </w:r>
-      <w:proofErr w:type="spellEnd"/>
+        <w:t>ce_fiction, genre_type_tv_movie</w:t>
+      </w:r>
     </w:p>
     <w:p>
       <w:pPr>
@@ -7785,15 +7511,7 @@
         <w:t xml:space="preserve">Example – Genre representation </w:t>
       </w:r>
       <w:r>
-        <w:t xml:space="preserve">of two movies ( Avatar and </w:t>
-      </w:r>
-      <w:proofErr w:type="spellStart"/>
-      <w:r>
-        <w:t>Spectre</w:t>
-      </w:r>
-      <w:proofErr w:type="spellEnd"/>
-      <w:r>
-        <w:t xml:space="preserve">) </w:t>
+        <w:t xml:space="preserve">of two movies ( Avatar and Spectre) </w:t>
       </w:r>
       <w:r>
         <w:t>using encoding</w:t>
@@ -7915,27 +7633,17 @@
       <w:r>
         <w:t>For these two attributes, two new data files(‘</w:t>
       </w:r>
-      <w:proofErr w:type="spellStart"/>
       <w:r>
         <w:t>Credit</w:t>
       </w:r>
       <w:r>
-        <w:t>_cast</w:t>
-      </w:r>
-      <w:proofErr w:type="spellEnd"/>
-      <w:r>
-        <w:t>’ and ‘</w:t>
-      </w:r>
-      <w:proofErr w:type="spellStart"/>
+        <w:t>_cast’ and ‘</w:t>
+      </w:r>
       <w:r>
         <w:t>Credit</w:t>
       </w:r>
       <w:r>
-        <w:t>_crew</w:t>
-      </w:r>
-      <w:proofErr w:type="spellEnd"/>
-      <w:r>
-        <w:t>’) are created.</w:t>
+        <w:t>_crew’) are created.</w:t>
       </w:r>
     </w:p>
     <w:p>
@@ -7962,21 +7670,8 @@
         <w:t xml:space="preserve">Here are a few sample rows </w:t>
       </w:r>
       <w:r>
-        <w:t xml:space="preserve">the two new datasets - </w:t>
-      </w:r>
-      <w:proofErr w:type="spellStart"/>
-      <w:r>
-        <w:t>Credit_cast</w:t>
-      </w:r>
-      <w:proofErr w:type="spellEnd"/>
-      <w:r>
-        <w:t xml:space="preserve"> and </w:t>
-      </w:r>
-      <w:proofErr w:type="spellStart"/>
-      <w:r>
-        <w:t>Credit_crew</w:t>
-      </w:r>
-      <w:proofErr w:type="spellEnd"/>
+        <w:t>the two new datasets - Credit_cast and Credit_crew</w:t>
+      </w:r>
       <w:r>
         <w:t>.</w:t>
       </w:r>
@@ -7994,11 +7689,9 @@
           <w:numId w:val="11"/>
         </w:numPr>
       </w:pPr>
-      <w:proofErr w:type="spellStart"/>
       <w:r>
         <w:t>Credit_cast</w:t>
       </w:r>
-      <w:proofErr w:type="spellEnd"/>
       <w:r>
         <w:t xml:space="preserve"> table view</w:t>
       </w:r>
@@ -8045,7 +7738,6 @@
                 <w:szCs w:val="18"/>
               </w:rPr>
             </w:pPr>
-            <w:proofErr w:type="spellStart"/>
             <w:r>
               <w:rPr>
                 <w:rFonts w:ascii="Calibri" w:hAnsi="Calibri"/>
@@ -8054,7 +7746,6 @@
               </w:rPr>
               <w:t>credit_id</w:t>
             </w:r>
-            <w:proofErr w:type="spellEnd"/>
           </w:p>
         </w:tc>
         <w:tc>
@@ -8203,7 +7894,6 @@
                 <w:szCs w:val="18"/>
               </w:rPr>
             </w:pPr>
-            <w:proofErr w:type="spellStart"/>
             <w:r>
               <w:rPr>
                 <w:rFonts w:ascii="Calibri" w:hAnsi="Calibri"/>
@@ -8212,7 +7902,6 @@
               </w:rPr>
               <w:t>movie_title</w:t>
             </w:r>
-            <w:proofErr w:type="spellEnd"/>
           </w:p>
         </w:tc>
         <w:tc>
@@ -8774,11 +8463,9 @@
           <w:numId w:val="11"/>
         </w:numPr>
       </w:pPr>
-      <w:proofErr w:type="spellStart"/>
       <w:r>
         <w:t>Credit_crew</w:t>
       </w:r>
-      <w:proofErr w:type="spellEnd"/>
       <w:r>
         <w:t xml:space="preserve"> table view</w:t>
       </w:r>
@@ -8834,7 +8521,6 @@
                 <w:szCs w:val="18"/>
               </w:rPr>
             </w:pPr>
-            <w:proofErr w:type="spellStart"/>
             <w:r>
               <w:rPr>
                 <w:rFonts w:ascii="Calibri" w:hAnsi="Calibri"/>
@@ -8843,7 +8529,6 @@
               </w:rPr>
               <w:t>cast_id</w:t>
             </w:r>
-            <w:proofErr w:type="spellEnd"/>
           </w:p>
         </w:tc>
         <w:tc>
@@ -8882,7 +8567,6 @@
                 <w:szCs w:val="18"/>
               </w:rPr>
             </w:pPr>
-            <w:proofErr w:type="spellStart"/>
             <w:r>
               <w:rPr>
                 <w:rFonts w:ascii="Calibri" w:hAnsi="Calibri"/>
@@ -8891,7 +8575,6 @@
               </w:rPr>
               <w:t>credit_id</w:t>
             </w:r>
-            <w:proofErr w:type="spellEnd"/>
           </w:p>
         </w:tc>
         <w:tc>
@@ -8976,7 +8659,6 @@
                 <w:szCs w:val="18"/>
               </w:rPr>
             </w:pPr>
-            <w:proofErr w:type="spellStart"/>
             <w:r>
               <w:rPr>
                 <w:rFonts w:ascii="Calibri" w:hAnsi="Calibri"/>
@@ -8985,7 +8667,6 @@
               </w:rPr>
               <w:t>movie_title</w:t>
             </w:r>
-            <w:proofErr w:type="spellEnd"/>
           </w:p>
         </w:tc>
         <w:tc>
@@ -9351,7 +9032,6 @@
                 <w:szCs w:val="18"/>
               </w:rPr>
             </w:pPr>
-            <w:proofErr w:type="spellStart"/>
             <w:r>
               <w:rPr>
                 <w:rFonts w:ascii="Calibri" w:hAnsi="Calibri"/>
@@ -9361,7 +9041,6 @@
               </w:rPr>
               <w:t>Neytiri</w:t>
             </w:r>
-            <w:proofErr w:type="spellEnd"/>
           </w:p>
         </w:tc>
         <w:tc>
@@ -9716,15 +9395,7 @@
       </w:r>
       <w:r>
         <w:br/>
-        <w:t xml:space="preserve">select count(*) from </w:t>
-      </w:r>
-      <w:proofErr w:type="spellStart"/>
-      <w:r>
-        <w:t>tbl_movies</w:t>
-      </w:r>
-      <w:proofErr w:type="spellEnd"/>
-      <w:r>
-        <w:t>; --</w:t>
+        <w:t>select count(*) from tbl_movies; --</w:t>
       </w:r>
       <w:r>
         <w:t xml:space="preserve">Output : </w:t>
@@ -9742,15 +9413,7 @@
         <w:ind w:left="720"/>
       </w:pPr>
       <w:r>
-        <w:t xml:space="preserve">select count(*) from </w:t>
-      </w:r>
-      <w:proofErr w:type="spellStart"/>
-      <w:r>
-        <w:t>tbl_credits</w:t>
-      </w:r>
-      <w:proofErr w:type="spellEnd"/>
-      <w:r>
-        <w:t>; --</w:t>
+        <w:t>select count(*) from tbl_credits; --</w:t>
       </w:r>
       <w:r>
         <w:t xml:space="preserve"> </w:t>
@@ -9765,15 +9428,7 @@
         <w:ind w:left="720"/>
       </w:pPr>
       <w:r>
-        <w:t xml:space="preserve">select count(*) from </w:t>
-      </w:r>
-      <w:proofErr w:type="spellStart"/>
-      <w:r>
-        <w:t>tbl_credits_cast</w:t>
-      </w:r>
-      <w:proofErr w:type="spellEnd"/>
-      <w:r>
-        <w:t>; --</w:t>
+        <w:t>select count(*) from tbl_credits_cast; --</w:t>
       </w:r>
       <w:r>
         <w:t xml:space="preserve">Output : </w:t>
@@ -9788,15 +9443,7 @@
         <w:ind w:left="720"/>
       </w:pPr>
       <w:r>
-        <w:t xml:space="preserve">select count(*) from </w:t>
-      </w:r>
-      <w:proofErr w:type="spellStart"/>
-      <w:r>
-        <w:t>tbl_credits_crew</w:t>
-      </w:r>
-      <w:proofErr w:type="spellEnd"/>
-      <w:r>
-        <w:t>; --</w:t>
+        <w:t>select count(*) from tbl_credits_crew; --</w:t>
       </w:r>
       <w:r>
         <w:t xml:space="preserve">Output : </w:t>
@@ -9837,23 +9484,7 @@
       </w:pPr>
       <w:r>
         <w:lastRenderedPageBreak/>
-        <w:t xml:space="preserve">Check all </w:t>
-      </w:r>
-      <w:proofErr w:type="spellStart"/>
-      <w:r>
-        <w:t>movie_ids</w:t>
-      </w:r>
-      <w:proofErr w:type="spellEnd"/>
-      <w:r>
-        <w:t xml:space="preserve"> are unique in the movie table(</w:t>
-      </w:r>
-      <w:proofErr w:type="spellStart"/>
-      <w:r>
-        <w:t>tbl_movies</w:t>
-      </w:r>
-      <w:proofErr w:type="spellEnd"/>
-      <w:r>
-        <w:t>)</w:t>
+        <w:t>Check all movie_ids are unique in the movie table(tbl_movies)</w:t>
       </w:r>
     </w:p>
     <w:p>
@@ -9865,43 +9496,11 @@
         <w:t xml:space="preserve">Query - </w:t>
       </w:r>
       <w:r>
-        <w:t xml:space="preserve">select id, count(id) as </w:t>
-      </w:r>
-      <w:proofErr w:type="spellStart"/>
-      <w:r>
-        <w:t>cnt</w:t>
-      </w:r>
-      <w:proofErr w:type="spellEnd"/>
-      <w:r>
-        <w:t xml:space="preserve"> from </w:t>
-      </w:r>
-      <w:proofErr w:type="spellStart"/>
-      <w:r>
-        <w:t>tbl_movies</w:t>
-      </w:r>
-      <w:proofErr w:type="spellEnd"/>
-      <w:r>
-        <w:t xml:space="preserve"> group by id having </w:t>
-      </w:r>
-      <w:proofErr w:type="spellStart"/>
-      <w:r>
-        <w:t>cnt</w:t>
-      </w:r>
-      <w:proofErr w:type="spellEnd"/>
-      <w:r>
-        <w:t>&gt;1;</w:t>
+        <w:t>select id, count(id) as cnt from tbl_movies group by id having cnt&gt;1;</w:t>
       </w:r>
       <w:r>
         <w:br/>
-        <w:t xml:space="preserve">This query doesn’t return any output. It proves that all </w:t>
-      </w:r>
-      <w:proofErr w:type="spellStart"/>
-      <w:r>
-        <w:t>movie_ids</w:t>
-      </w:r>
-      <w:proofErr w:type="spellEnd"/>
-      <w:r>
-        <w:t xml:space="preserve"> are unique in the movie table.</w:t>
+        <w:t>This query doesn’t return any output. It proves that all movie_ids are unique in the movie table.</w:t>
       </w:r>
     </w:p>
     <w:p>
@@ -9931,39 +9530,7 @@
         <w:t xml:space="preserve">Query - </w:t>
       </w:r>
       <w:r>
-        <w:t xml:space="preserve">select id, </w:t>
-      </w:r>
-      <w:proofErr w:type="spellStart"/>
-      <w:r>
-        <w:t>original_title</w:t>
-      </w:r>
-      <w:proofErr w:type="spellEnd"/>
-      <w:r>
-        <w:t xml:space="preserve">, </w:t>
-      </w:r>
-      <w:proofErr w:type="spellStart"/>
-      <w:r>
-        <w:t>release_date,status</w:t>
-      </w:r>
-      <w:proofErr w:type="spellEnd"/>
-      <w:r>
-        <w:t xml:space="preserve"> from </w:t>
-      </w:r>
-      <w:proofErr w:type="spellStart"/>
-      <w:r>
-        <w:t>tbl_movies</w:t>
-      </w:r>
-      <w:proofErr w:type="spellEnd"/>
-      <w:r>
-        <w:t xml:space="preserve"> where </w:t>
-      </w:r>
-      <w:proofErr w:type="spellStart"/>
-      <w:r>
-        <w:t>release_date</w:t>
-      </w:r>
-      <w:proofErr w:type="spellEnd"/>
-      <w:r>
-        <w:t xml:space="preserve"> &gt; '2018-11-25';</w:t>
+        <w:t>select id, original_title, release_date,status from tbl_movies where release_date &gt; '2018-11-25';</w:t>
       </w:r>
       <w:r>
         <w:br/>
@@ -9987,15 +9554,7 @@
         <w:ind w:left="720"/>
       </w:pPr>
       <w:r>
-        <w:t xml:space="preserve">PN – Correct </w:t>
-      </w:r>
-      <w:proofErr w:type="spellStart"/>
-      <w:r>
-        <w:t>relese_dates</w:t>
-      </w:r>
-      <w:proofErr w:type="spellEnd"/>
-      <w:r>
-        <w:t xml:space="preserve"> </w:t>
+        <w:t xml:space="preserve">PN – Correct relese_dates </w:t>
       </w:r>
       <w:r>
         <w:t xml:space="preserve">of 14 movies </w:t>
@@ -10071,31 +9630,7 @@
         </w:numPr>
       </w:pPr>
       <w:r>
-        <w:t xml:space="preserve">Check if same </w:t>
-      </w:r>
-      <w:proofErr w:type="spellStart"/>
-      <w:r>
-        <w:t>cast_id</w:t>
-      </w:r>
-      <w:proofErr w:type="spellEnd"/>
-      <w:r>
-        <w:t xml:space="preserve"> is used for </w:t>
-      </w:r>
-      <w:proofErr w:type="spellStart"/>
-      <w:r>
-        <w:t>differnt</w:t>
-      </w:r>
-      <w:proofErr w:type="spellEnd"/>
-      <w:r>
-        <w:t xml:space="preserve"> casts for any movie ( ref table </w:t>
-      </w:r>
-      <w:proofErr w:type="spellStart"/>
-      <w:r>
-        <w:t>tbl_credits_cast</w:t>
-      </w:r>
-      <w:proofErr w:type="spellEnd"/>
-      <w:r>
-        <w:t xml:space="preserve"> )</w:t>
+        <w:t>Check if same cast_id is used for differnt casts for any movie ( ref table tbl_credits_cast )</w:t>
       </w:r>
     </w:p>
     <w:p>
@@ -10104,48 +9639,16 @@
         <w:ind w:left="720"/>
       </w:pPr>
       <w:r>
-        <w:t xml:space="preserve">select movie_id, </w:t>
-      </w:r>
-      <w:proofErr w:type="spellStart"/>
+        <w:t>select movie_id, credit</w:t>
+      </w:r>
+      <w:r>
+        <w:t xml:space="preserve">_id, count(*) as cnt from tbl_credits_cast group by movie_id, </w:t>
+      </w:r>
       <w:r>
         <w:t>credit</w:t>
       </w:r>
       <w:r>
-        <w:t>_id</w:t>
-      </w:r>
-      <w:proofErr w:type="spellEnd"/>
-      <w:r>
-        <w:t xml:space="preserve">, count(*) as </w:t>
-      </w:r>
-      <w:proofErr w:type="spellStart"/>
-      <w:r>
-        <w:t>cnt</w:t>
-      </w:r>
-      <w:proofErr w:type="spellEnd"/>
-      <w:r>
-        <w:t xml:space="preserve"> from </w:t>
-      </w:r>
-      <w:proofErr w:type="spellStart"/>
-      <w:r>
-        <w:t>tbl_credits_cast</w:t>
-      </w:r>
-      <w:proofErr w:type="spellEnd"/>
-      <w:r>
-        <w:t xml:space="preserve"> group by movie_id, </w:t>
-      </w:r>
-      <w:r>
-        <w:t>credit</w:t>
-      </w:r>
-      <w:r>
-        <w:t xml:space="preserve"> _id having </w:t>
-      </w:r>
-      <w:proofErr w:type="spellStart"/>
-      <w:r>
-        <w:t>cnt</w:t>
-      </w:r>
-      <w:proofErr w:type="spellEnd"/>
-      <w:r>
-        <w:t>&gt;1;</w:t>
+        <w:t xml:space="preserve"> _id having cnt&gt;1;</w:t>
       </w:r>
       <w:r>
         <w:br/>
@@ -10154,47 +9657,7 @@
         <w:t xml:space="preserve">Query - </w:t>
       </w:r>
       <w:r>
-        <w:t xml:space="preserve">select movie_id, </w:t>
-      </w:r>
-      <w:proofErr w:type="spellStart"/>
-      <w:r>
-        <w:t>cast_id</w:t>
-      </w:r>
-      <w:proofErr w:type="spellEnd"/>
-      <w:r>
-        <w:t xml:space="preserve">, count(*) as </w:t>
-      </w:r>
-      <w:proofErr w:type="spellStart"/>
-      <w:r>
-        <w:t>cnt</w:t>
-      </w:r>
-      <w:proofErr w:type="spellEnd"/>
-      <w:r>
-        <w:t xml:space="preserve"> from </w:t>
-      </w:r>
-      <w:proofErr w:type="spellStart"/>
-      <w:r>
-        <w:t>tbl_credits_cast</w:t>
-      </w:r>
-      <w:proofErr w:type="spellEnd"/>
-      <w:r>
-        <w:t xml:space="preserve"> group by movie_id, </w:t>
-      </w:r>
-      <w:proofErr w:type="spellStart"/>
-      <w:r>
-        <w:t>cast_id</w:t>
-      </w:r>
-      <w:proofErr w:type="spellEnd"/>
-      <w:r>
-        <w:t xml:space="preserve"> having </w:t>
-      </w:r>
-      <w:proofErr w:type="spellStart"/>
-      <w:r>
-        <w:t>cnt</w:t>
-      </w:r>
-      <w:proofErr w:type="spellEnd"/>
-      <w:r>
-        <w:t>&gt;1;</w:t>
+        <w:t>select movie_id, cast_id, count(*) as cnt from tbl_credits_cast group by movie_id, cast_id having cnt&gt;1;</w:t>
       </w:r>
     </w:p>
     <w:p>
@@ -10212,15 +9675,7 @@
         <w:ind w:left="720"/>
       </w:pPr>
       <w:r>
-        <w:t xml:space="preserve">It indicates that </w:t>
-      </w:r>
-      <w:proofErr w:type="spellStart"/>
-      <w:r>
-        <w:t>cast_id</w:t>
-      </w:r>
-      <w:proofErr w:type="spellEnd"/>
-      <w:r>
-        <w:t xml:space="preserve"> values are reused in a few movies. </w:t>
+        <w:t xml:space="preserve">It indicates that cast_id values are reused in a few movies. </w:t>
       </w:r>
     </w:p>
     <w:p>
@@ -10324,15 +9779,7 @@
         <w:ind w:left="720"/>
       </w:pPr>
       <w:r>
-        <w:t>Using the following query, we see that same ‘</w:t>
-      </w:r>
-      <w:proofErr w:type="spellStart"/>
-      <w:r>
-        <w:t>cast_id</w:t>
-      </w:r>
-      <w:proofErr w:type="spellEnd"/>
-      <w:r>
-        <w:t xml:space="preserve">’ to represent 3 different casts corresponding to 3 </w:t>
+        <w:t xml:space="preserve">Using the following query, we see that same ‘cast_id’ to represent 3 different casts corresponding to 3 </w:t>
       </w:r>
       <w:r>
         <w:t>different actors for the movie ‘The Internship’.</w:t>
@@ -10353,23 +9800,7 @@
         <w:t xml:space="preserve">Query - </w:t>
       </w:r>
       <w:r>
-        <w:t xml:space="preserve">select * from </w:t>
-      </w:r>
-      <w:proofErr w:type="spellStart"/>
-      <w:r>
-        <w:t>tbl_credits_cast</w:t>
-      </w:r>
-      <w:proofErr w:type="spellEnd"/>
-      <w:r>
-        <w:t xml:space="preserve"> where movie_id=116741 and </w:t>
-      </w:r>
-      <w:proofErr w:type="spellStart"/>
-      <w:r>
-        <w:t>cast_id</w:t>
-      </w:r>
-      <w:proofErr w:type="spellEnd"/>
-      <w:r>
-        <w:t>=45;</w:t>
+        <w:t>select * from tbl_credits_cast where movie_id=116741 and cast_id=45;</w:t>
       </w:r>
     </w:p>
     <w:p>
@@ -10436,15 +9867,7 @@
         <w:ind w:left="720"/>
       </w:pPr>
       <w:r>
-        <w:t>It suggests that ‘</w:t>
-      </w:r>
-      <w:proofErr w:type="spellStart"/>
-      <w:r>
-        <w:t>cast_id</w:t>
-      </w:r>
-      <w:proofErr w:type="spellEnd"/>
-      <w:r>
-        <w:t>’ may not be considered as a reliable field for many use-cases.</w:t>
+        <w:t>It suggests that ‘cast_id’ may not be considered as a reliable field for many use-cases.</w:t>
       </w:r>
       <w:r>
         <w:t xml:space="preserve"> The following thread reinforces this assumption. Ref - </w:t>
@@ -10476,15 +9899,7 @@
         </w:numPr>
       </w:pPr>
       <w:r>
-        <w:t>Check if same ‘</w:t>
-      </w:r>
-      <w:proofErr w:type="spellStart"/>
-      <w:r>
-        <w:t>credit_id</w:t>
-      </w:r>
-      <w:proofErr w:type="spellEnd"/>
-      <w:r>
-        <w:t>’ is used multiple times for any given movie.</w:t>
+        <w:t>Check if same ‘credit_id’ is used multiple times for any given movie.</w:t>
       </w:r>
       <w:r>
         <w:br/>
@@ -10494,47 +9909,7 @@
         <w:br/>
       </w:r>
       <w:r>
-        <w:t xml:space="preserve">select movie_id, </w:t>
-      </w:r>
-      <w:proofErr w:type="spellStart"/>
-      <w:r>
-        <w:t>credit_id</w:t>
-      </w:r>
-      <w:proofErr w:type="spellEnd"/>
-      <w:r>
-        <w:t xml:space="preserve">, count(*) as </w:t>
-      </w:r>
-      <w:proofErr w:type="spellStart"/>
-      <w:r>
-        <w:t>cnt</w:t>
-      </w:r>
-      <w:proofErr w:type="spellEnd"/>
-      <w:r>
-        <w:t xml:space="preserve"> from </w:t>
-      </w:r>
-      <w:proofErr w:type="spellStart"/>
-      <w:r>
-        <w:t>tbl_credits_cast</w:t>
-      </w:r>
-      <w:proofErr w:type="spellEnd"/>
-      <w:r>
-        <w:t xml:space="preserve"> group by movie_id, </w:t>
-      </w:r>
-      <w:proofErr w:type="spellStart"/>
-      <w:r>
-        <w:t>credit_id</w:t>
-      </w:r>
-      <w:proofErr w:type="spellEnd"/>
-      <w:r>
-        <w:t xml:space="preserve"> having </w:t>
-      </w:r>
-      <w:proofErr w:type="spellStart"/>
-      <w:r>
-        <w:t>cnt</w:t>
-      </w:r>
-      <w:proofErr w:type="spellEnd"/>
-      <w:r>
-        <w:t>&gt;1;</w:t>
+        <w:t>select movie_id, credit_id, count(*) as cnt from tbl_credits_cast group by movie_id, credit_id having cnt&gt;1;</w:t>
       </w:r>
     </w:p>
     <w:p>
@@ -10547,26 +9922,10 @@
       </w:r>
       <w:r>
         <w:br/>
-        <w:t>It suggests that no ‘</w:t>
-      </w:r>
-      <w:proofErr w:type="spellStart"/>
-      <w:r>
-        <w:t>credit_id</w:t>
-      </w:r>
-      <w:proofErr w:type="spellEnd"/>
-      <w:r>
-        <w:t>’ is reused for any movie.</w:t>
-      </w:r>
-      <w:r>
-        <w:t xml:space="preserve"> This field should be used instead of ‘</w:t>
-      </w:r>
-      <w:proofErr w:type="spellStart"/>
-      <w:r>
-        <w:t>cast_id</w:t>
-      </w:r>
-      <w:proofErr w:type="spellEnd"/>
-      <w:r>
-        <w:t>’.</w:t>
+        <w:t>It suggests that no ‘credit_id’ is reused for any movie.</w:t>
+      </w:r>
+      <w:r>
+        <w:t xml:space="preserve"> This field should be used instead of ‘cast_id’.</w:t>
       </w:r>
     </w:p>
     <w:p>
@@ -10597,23 +9956,7 @@
       </w:r>
       <w:r>
         <w:br/>
-        <w:t xml:space="preserve">select movie_id, title from </w:t>
-      </w:r>
-      <w:proofErr w:type="spellStart"/>
-      <w:r>
-        <w:t>tbl_credits</w:t>
-      </w:r>
-      <w:proofErr w:type="spellEnd"/>
-      <w:r>
-        <w:t xml:space="preserve"> where movie_id not in (select id from </w:t>
-      </w:r>
-      <w:proofErr w:type="spellStart"/>
-      <w:r>
-        <w:t>tbl_movies</w:t>
-      </w:r>
-      <w:proofErr w:type="spellEnd"/>
-      <w:r>
-        <w:t>);</w:t>
+        <w:t>select movie_id, title from tbl_credits where movie_id not in (select id from tbl_movies);</w:t>
       </w:r>
     </w:p>
     <w:p>
@@ -10622,31 +9965,7 @@
         <w:ind w:left="720"/>
       </w:pPr>
       <w:r>
-        <w:t xml:space="preserve">select id from </w:t>
-      </w:r>
-      <w:proofErr w:type="spellStart"/>
-      <w:r>
-        <w:t>tbl_movies</w:t>
-      </w:r>
-      <w:proofErr w:type="spellEnd"/>
-      <w:r>
-        <w:t xml:space="preserve"> where </w:t>
-      </w:r>
-      <w:proofErr w:type="spellStart"/>
-      <w:r>
-        <w:t>id</w:t>
-      </w:r>
-      <w:proofErr w:type="spellEnd"/>
-      <w:r>
-        <w:t xml:space="preserve"> not in (select movie_id from </w:t>
-      </w:r>
-      <w:proofErr w:type="spellStart"/>
-      <w:r>
-        <w:t>tbl_credits</w:t>
-      </w:r>
-      <w:proofErr w:type="spellEnd"/>
-      <w:r>
-        <w:t>);</w:t>
+        <w:t>select id from tbl_movies where id not in (select movie_id from tbl_credits);</w:t>
       </w:r>
     </w:p>
     <w:p>
@@ -10664,50 +9983,10 @@
         <w:t>Since it didn’t return any result, i</w:t>
       </w:r>
       <w:r>
-        <w:t xml:space="preserve">t suggests 1:1 relation between these two tables. Hence, the ‘movie_id’ can be used as </w:t>
-      </w:r>
-      <w:proofErr w:type="spellStart"/>
-      <w:r>
-        <w:t>primarykey</w:t>
-      </w:r>
-      <w:proofErr w:type="spellEnd"/>
-      <w:r>
-        <w:t xml:space="preserve"> in the ‘</w:t>
-      </w:r>
-      <w:proofErr w:type="spellStart"/>
-      <w:r>
-        <w:t>tbl_movie</w:t>
-      </w:r>
-      <w:proofErr w:type="spellEnd"/>
-      <w:r>
-        <w:t xml:space="preserve">’ and </w:t>
-      </w:r>
-      <w:proofErr w:type="spellStart"/>
-      <w:r>
-        <w:t>primarkey</w:t>
-      </w:r>
-      <w:proofErr w:type="spellEnd"/>
-      <w:r>
-        <w:t>/</w:t>
-      </w:r>
-      <w:proofErr w:type="spellStart"/>
-      <w:r>
-        <w:t>foreign</w:t>
-      </w:r>
-      <w:r>
-        <w:t>key</w:t>
-      </w:r>
-      <w:proofErr w:type="spellEnd"/>
-      <w:r>
-        <w:t xml:space="preserve"> in the ‘</w:t>
-      </w:r>
-      <w:proofErr w:type="spellStart"/>
-      <w:r>
-        <w:t>tbl_credit</w:t>
-      </w:r>
-      <w:proofErr w:type="spellEnd"/>
-      <w:r>
-        <w:t>’ table</w:t>
+        <w:t>t suggests 1:1 relation between these two tables. Hence, the ‘movie_id’ can be used as primarykey in the ‘tbl_movie’ and primarkey/foreign</w:t>
+      </w:r>
+      <w:r>
+        <w:t>key in the ‘tbl_credit’ table</w:t>
       </w:r>
       <w:r>
         <w:t>.</w:t>
@@ -11334,11 +10613,9 @@
       <w:r>
         <w:t>In this project, ‘</w:t>
       </w:r>
-      <w:proofErr w:type="spellStart"/>
       <w:r>
         <w:t>themoviedb</w:t>
       </w:r>
-      <w:proofErr w:type="spellEnd"/>
       <w:r>
         <w:t>’ API is used to source correct movie-release-dates of 14 movies.</w:t>
       </w:r>
@@ -11351,11 +10628,9 @@
       <w:r>
         <w:t>We are thankful to ‘</w:t>
       </w:r>
-      <w:proofErr w:type="spellStart"/>
       <w:r>
         <w:t>themoviedb</w:t>
       </w:r>
-      <w:proofErr w:type="spellEnd"/>
       <w:r>
         <w:t>’ for letting us use their great APIs.</w:t>
       </w:r>
@@ -12502,19 +11777,8 @@
                                 <w:sz w:val="16"/>
                                 <w:szCs w:val="16"/>
                               </w:rPr>
-                              <w:t xml:space="preserve"> </w:t>
+                              <w:t xml:space="preserve"> http.client</w:t>
                             </w:r>
-                            <w:proofErr w:type="spellStart"/>
-                            <w:r>
-                              <w:rPr>
-                                <w:rFonts w:ascii="Menlo" w:hAnsi="Menlo" w:cs="Menlo"/>
-                                <w:color w:val="000000"/>
-                                <w:sz w:val="16"/>
-                                <w:szCs w:val="16"/>
-                              </w:rPr>
-                              <w:t>http.client</w:t>
-                            </w:r>
-                            <w:proofErr w:type="spellEnd"/>
                           </w:p>
                           <w:p>
                             <w:pPr>
@@ -12573,27 +11837,7 @@
                                 <w:sz w:val="16"/>
                                 <w:szCs w:val="16"/>
                               </w:rPr>
-                              <w:t xml:space="preserve"> </w:t>
-                            </w:r>
-                            <w:proofErr w:type="spellStart"/>
-                            <w:r>
-                              <w:rPr>
-                                <w:rFonts w:ascii="Menlo" w:hAnsi="Menlo" w:cs="Menlo"/>
-                                <w:color w:val="000000"/>
-                                <w:sz w:val="16"/>
-                                <w:szCs w:val="16"/>
-                              </w:rPr>
-                              <w:t>pprint</w:t>
-                            </w:r>
-                            <w:proofErr w:type="spellEnd"/>
-                            <w:r>
-                              <w:rPr>
-                                <w:rFonts w:ascii="Menlo" w:hAnsi="Menlo" w:cs="Menlo"/>
-                                <w:color w:val="000000"/>
-                                <w:sz w:val="16"/>
-                                <w:szCs w:val="16"/>
-                              </w:rPr>
-                              <w:t xml:space="preserve"> </w:t>
+                              <w:t xml:space="preserve"> pprint </w:t>
                             </w:r>
                             <w:r>
                               <w:rPr>
@@ -12611,19 +11855,8 @@
                                 <w:sz w:val="16"/>
                                 <w:szCs w:val="16"/>
                               </w:rPr>
-                              <w:t xml:space="preserve"> </w:t>
+                              <w:t xml:space="preserve"> pprint</w:t>
                             </w:r>
-                            <w:proofErr w:type="spellStart"/>
-                            <w:r>
-                              <w:rPr>
-                                <w:rFonts w:ascii="Menlo" w:hAnsi="Menlo" w:cs="Menlo"/>
-                                <w:color w:val="000000"/>
-                                <w:sz w:val="16"/>
-                                <w:szCs w:val="16"/>
-                              </w:rPr>
-                              <w:t>pprint</w:t>
-                            </w:r>
-                            <w:proofErr w:type="spellEnd"/>
                           </w:p>
                           <w:p>
                             <w:pPr>
@@ -12652,27 +11885,7 @@
                                 <w:sz w:val="16"/>
                                 <w:szCs w:val="16"/>
                               </w:rPr>
-                              <w:t xml:space="preserve"> </w:t>
-                            </w:r>
-                            <w:proofErr w:type="spellStart"/>
-                            <w:r>
-                              <w:rPr>
-                                <w:rFonts w:ascii="Menlo" w:hAnsi="Menlo" w:cs="Menlo"/>
-                                <w:color w:val="000000"/>
-                                <w:sz w:val="16"/>
-                                <w:szCs w:val="16"/>
-                              </w:rPr>
-                              <w:t>IPython.display</w:t>
-                            </w:r>
-                            <w:proofErr w:type="spellEnd"/>
-                            <w:r>
-                              <w:rPr>
-                                <w:rFonts w:ascii="Menlo" w:hAnsi="Menlo" w:cs="Menlo"/>
-                                <w:color w:val="000000"/>
-                                <w:sz w:val="16"/>
-                                <w:szCs w:val="16"/>
-                              </w:rPr>
-                              <w:t xml:space="preserve"> </w:t>
+                              <w:t xml:space="preserve"> IPython.display </w:t>
                             </w:r>
                             <w:r>
                               <w:rPr>
@@ -12723,27 +11936,7 @@
                                 <w:sz w:val="16"/>
                                 <w:szCs w:val="16"/>
                               </w:rPr>
-                              <w:t xml:space="preserve">conn = </w:t>
-                            </w:r>
-                            <w:proofErr w:type="spellStart"/>
-                            <w:r>
-                              <w:rPr>
-                                <w:rFonts w:ascii="Menlo" w:hAnsi="Menlo" w:cs="Menlo"/>
-                                <w:color w:val="000000"/>
-                                <w:sz w:val="16"/>
-                                <w:szCs w:val="16"/>
-                              </w:rPr>
-                              <w:t>http.client.HTTPSConnection</w:t>
-                            </w:r>
-                            <w:proofErr w:type="spellEnd"/>
-                            <w:r>
-                              <w:rPr>
-                                <w:rFonts w:ascii="Menlo" w:hAnsi="Menlo" w:cs="Menlo"/>
-                                <w:color w:val="000000"/>
-                                <w:sz w:val="16"/>
-                                <w:szCs w:val="16"/>
-                              </w:rPr>
-                              <w:t>(</w:t>
+                              <w:t>conn = http.client.HTTPSConnection(</w:t>
                             </w:r>
                             <w:r>
                               <w:rPr>
@@ -12803,27 +11996,7 @@
                                 <w:sz w:val="16"/>
                                 <w:szCs w:val="16"/>
                               </w:rPr>
-                              <w:t xml:space="preserve"> </w:t>
-                            </w:r>
-                            <w:proofErr w:type="spellStart"/>
-                            <w:r>
-                              <w:rPr>
-                                <w:rFonts w:ascii="Menlo" w:hAnsi="Menlo" w:cs="Menlo"/>
-                                <w:color w:val="000000"/>
-                                <w:sz w:val="16"/>
-                                <w:szCs w:val="16"/>
-                              </w:rPr>
-                              <w:t>get_correct_releasedate_for_movie</w:t>
-                            </w:r>
-                            <w:proofErr w:type="spellEnd"/>
-                            <w:r>
-                              <w:rPr>
-                                <w:rFonts w:ascii="Menlo" w:hAnsi="Menlo" w:cs="Menlo"/>
-                                <w:color w:val="000000"/>
-                                <w:sz w:val="16"/>
-                                <w:szCs w:val="16"/>
-                              </w:rPr>
-                              <w:t>(movie_id):</w:t>
+                              <w:t xml:space="preserve"> get_correct_releasedate_for_movie(movie_id):</w:t>
                             </w:r>
                           </w:p>
                           <w:p>
@@ -12844,27 +12017,7 @@
                                 <w:sz w:val="16"/>
                                 <w:szCs w:val="16"/>
                               </w:rPr>
-                              <w:t xml:space="preserve">    </w:t>
-                            </w:r>
-                            <w:proofErr w:type="spellStart"/>
-                            <w:r>
-                              <w:rPr>
-                                <w:rFonts w:ascii="Menlo" w:hAnsi="Menlo" w:cs="Menlo"/>
-                                <w:color w:val="000000"/>
-                                <w:sz w:val="16"/>
-                                <w:szCs w:val="16"/>
-                              </w:rPr>
-                              <w:t>conn.request</w:t>
-                            </w:r>
-                            <w:proofErr w:type="spellEnd"/>
-                            <w:r>
-                              <w:rPr>
-                                <w:rFonts w:ascii="Menlo" w:hAnsi="Menlo" w:cs="Menlo"/>
-                                <w:color w:val="000000"/>
-                                <w:sz w:val="16"/>
-                                <w:szCs w:val="16"/>
-                              </w:rPr>
-                              <w:t>(</w:t>
+                              <w:t xml:space="preserve">    conn.request(</w:t>
                             </w:r>
                             <w:r>
                               <w:rPr>
@@ -12909,27 +12062,7 @@
                                 <w:sz w:val="16"/>
                                 <w:szCs w:val="16"/>
                               </w:rPr>
-                              <w:t>"/</w:t>
-                            </w:r>
-                            <w:proofErr w:type="spellStart"/>
-                            <w:r>
-                              <w:rPr>
-                                <w:rFonts w:ascii="Menlo" w:hAnsi="Menlo" w:cs="Menlo"/>
-                                <w:color w:val="A31515"/>
-                                <w:sz w:val="16"/>
-                                <w:szCs w:val="16"/>
-                              </w:rPr>
-                              <w:t>release_dates?api_key</w:t>
-                            </w:r>
-                            <w:proofErr w:type="spellEnd"/>
-                            <w:r>
-                              <w:rPr>
-                                <w:rFonts w:ascii="Menlo" w:hAnsi="Menlo" w:cs="Menlo"/>
-                                <w:color w:val="A31515"/>
-                                <w:sz w:val="16"/>
-                                <w:szCs w:val="16"/>
-                              </w:rPr>
-                              <w:t>={*****}"</w:t>
+                              <w:t>"/release_dates?api_key={*****}"</w:t>
                             </w:r>
                             <w:r>
                               <w:rPr>
@@ -12977,27 +12110,7 @@
                                 <w:sz w:val="16"/>
                                 <w:szCs w:val="16"/>
                               </w:rPr>
-                              <w:t xml:space="preserve">    res = </w:t>
-                            </w:r>
-                            <w:proofErr w:type="spellStart"/>
-                            <w:r>
-                              <w:rPr>
-                                <w:rFonts w:ascii="Menlo" w:hAnsi="Menlo" w:cs="Menlo"/>
-                                <w:color w:val="000000"/>
-                                <w:sz w:val="16"/>
-                                <w:szCs w:val="16"/>
-                              </w:rPr>
-                              <w:t>conn.getresponse</w:t>
-                            </w:r>
-                            <w:proofErr w:type="spellEnd"/>
-                            <w:r>
-                              <w:rPr>
-                                <w:rFonts w:ascii="Menlo" w:hAnsi="Menlo" w:cs="Menlo"/>
-                                <w:color w:val="000000"/>
-                                <w:sz w:val="16"/>
-                                <w:szCs w:val="16"/>
-                              </w:rPr>
-                              <w:t>()</w:t>
+                              <w:t xml:space="preserve">    res = conn.getresponse()</w:t>
                             </w:r>
                           </w:p>
                           <w:p>
@@ -13018,27 +12131,7 @@
                                 <w:sz w:val="16"/>
                                 <w:szCs w:val="16"/>
                               </w:rPr>
-                              <w:t xml:space="preserve">    data = </w:t>
-                            </w:r>
-                            <w:proofErr w:type="spellStart"/>
-                            <w:r>
-                              <w:rPr>
-                                <w:rFonts w:ascii="Menlo" w:hAnsi="Menlo" w:cs="Menlo"/>
-                                <w:color w:val="000000"/>
-                                <w:sz w:val="16"/>
-                                <w:szCs w:val="16"/>
-                              </w:rPr>
-                              <w:t>res.read</w:t>
-                            </w:r>
-                            <w:proofErr w:type="spellEnd"/>
-                            <w:r>
-                              <w:rPr>
-                                <w:rFonts w:ascii="Menlo" w:hAnsi="Menlo" w:cs="Menlo"/>
-                                <w:color w:val="000000"/>
-                                <w:sz w:val="16"/>
-                                <w:szCs w:val="16"/>
-                              </w:rPr>
-                              <w:t>()</w:t>
+                              <w:t xml:space="preserve">    data = res.read()</w:t>
                             </w:r>
                           </w:p>
                           <w:p>
@@ -13059,47 +12152,7 @@
                                 <w:sz w:val="16"/>
                                 <w:szCs w:val="16"/>
                               </w:rPr>
-                              <w:t xml:space="preserve">    </w:t>
-                            </w:r>
-                            <w:proofErr w:type="spellStart"/>
-                            <w:r>
-                              <w:rPr>
-                                <w:rFonts w:ascii="Menlo" w:hAnsi="Menlo" w:cs="Menlo"/>
-                                <w:color w:val="000000"/>
-                                <w:sz w:val="16"/>
-                                <w:szCs w:val="16"/>
-                              </w:rPr>
-                              <w:t>str_data</w:t>
-                            </w:r>
-                            <w:proofErr w:type="spellEnd"/>
-                            <w:r>
-                              <w:rPr>
-                                <w:rFonts w:ascii="Menlo" w:hAnsi="Menlo" w:cs="Menlo"/>
-                                <w:color w:val="000000"/>
-                                <w:sz w:val="16"/>
-                                <w:szCs w:val="16"/>
-                              </w:rPr>
-                              <w:t xml:space="preserve"> = </w:t>
-                            </w:r>
-                            <w:proofErr w:type="spellStart"/>
-                            <w:r>
-                              <w:rPr>
-                                <w:rFonts w:ascii="Menlo" w:hAnsi="Menlo" w:cs="Menlo"/>
-                                <w:color w:val="000000"/>
-                                <w:sz w:val="16"/>
-                                <w:szCs w:val="16"/>
-                              </w:rPr>
-                              <w:t>data.decode</w:t>
-                            </w:r>
-                            <w:proofErr w:type="spellEnd"/>
-                            <w:r>
-                              <w:rPr>
-                                <w:rFonts w:ascii="Menlo" w:hAnsi="Menlo" w:cs="Menlo"/>
-                                <w:color w:val="000000"/>
-                                <w:sz w:val="16"/>
-                                <w:szCs w:val="16"/>
-                              </w:rPr>
-                              <w:t>(</w:t>
+                              <w:t xml:space="preserve">    str_data = data.decode(</w:t>
                             </w:r>
                             <w:r>
                               <w:rPr>
@@ -13138,67 +12191,7 @@
                                 <w:sz w:val="16"/>
                                 <w:szCs w:val="16"/>
                               </w:rPr>
-                              <w:t xml:space="preserve">    </w:t>
-                            </w:r>
-                            <w:proofErr w:type="spellStart"/>
-                            <w:r>
-                              <w:rPr>
-                                <w:rFonts w:ascii="Menlo" w:hAnsi="Menlo" w:cs="Menlo"/>
-                                <w:color w:val="000000"/>
-                                <w:sz w:val="16"/>
-                                <w:szCs w:val="16"/>
-                              </w:rPr>
-                              <w:t>json_data</w:t>
-                            </w:r>
-                            <w:proofErr w:type="spellEnd"/>
-                            <w:r>
-                              <w:rPr>
-                                <w:rFonts w:ascii="Menlo" w:hAnsi="Menlo" w:cs="Menlo"/>
-                                <w:color w:val="000000"/>
-                                <w:sz w:val="16"/>
-                                <w:szCs w:val="16"/>
-                              </w:rPr>
-                              <w:t xml:space="preserve"> = </w:t>
-                            </w:r>
-                            <w:proofErr w:type="spellStart"/>
-                            <w:r>
-                              <w:rPr>
-                                <w:rFonts w:ascii="Menlo" w:hAnsi="Menlo" w:cs="Menlo"/>
-                                <w:color w:val="000000"/>
-                                <w:sz w:val="16"/>
-                                <w:szCs w:val="16"/>
-                              </w:rPr>
-                              <w:t>json.loads</w:t>
-                            </w:r>
-                            <w:proofErr w:type="spellEnd"/>
-                            <w:r>
-                              <w:rPr>
-                                <w:rFonts w:ascii="Menlo" w:hAnsi="Menlo" w:cs="Menlo"/>
-                                <w:color w:val="000000"/>
-                                <w:sz w:val="16"/>
-                                <w:szCs w:val="16"/>
-                              </w:rPr>
-                              <w:t>(</w:t>
-                            </w:r>
-                            <w:proofErr w:type="spellStart"/>
-                            <w:r>
-                              <w:rPr>
-                                <w:rFonts w:ascii="Menlo" w:hAnsi="Menlo" w:cs="Menlo"/>
-                                <w:color w:val="000000"/>
-                                <w:sz w:val="16"/>
-                                <w:szCs w:val="16"/>
-                              </w:rPr>
-                              <w:t>str_data</w:t>
-                            </w:r>
-                            <w:proofErr w:type="spellEnd"/>
-                            <w:r>
-                              <w:rPr>
-                                <w:rFonts w:ascii="Menlo" w:hAnsi="Menlo" w:cs="Menlo"/>
-                                <w:color w:val="000000"/>
-                                <w:sz w:val="16"/>
-                                <w:szCs w:val="16"/>
-                              </w:rPr>
-                              <w:t>)</w:t>
+                              <w:t xml:space="preserve">    json_data = json.loads(str_data)</w:t>
                             </w:r>
                           </w:p>
                           <w:p>
@@ -13228,47 +12221,7 @@
                                 <w:sz w:val="16"/>
                                 <w:szCs w:val="16"/>
                               </w:rPr>
-                              <w:t>#</w:t>
-                            </w:r>
-                            <w:proofErr w:type="spellStart"/>
-                            <w:r>
-                              <w:rPr>
-                                <w:rFonts w:ascii="Menlo" w:hAnsi="Menlo" w:cs="Menlo"/>
-                                <w:color w:val="008000"/>
-                                <w:sz w:val="16"/>
-                                <w:szCs w:val="16"/>
-                              </w:rPr>
-                              <w:t>pprint</w:t>
-                            </w:r>
-                            <w:proofErr w:type="spellEnd"/>
-                            <w:r>
-                              <w:rPr>
-                                <w:rFonts w:ascii="Menlo" w:hAnsi="Menlo" w:cs="Menlo"/>
-                                <w:color w:val="008000"/>
-                                <w:sz w:val="16"/>
-                                <w:szCs w:val="16"/>
-                              </w:rPr>
-                              <w:t>(</w:t>
-                            </w:r>
-                            <w:proofErr w:type="spellStart"/>
-                            <w:r>
-                              <w:rPr>
-                                <w:rFonts w:ascii="Menlo" w:hAnsi="Menlo" w:cs="Menlo"/>
-                                <w:color w:val="008000"/>
-                                <w:sz w:val="16"/>
-                                <w:szCs w:val="16"/>
-                              </w:rPr>
-                              <w:t>json_data</w:t>
-                            </w:r>
-                            <w:proofErr w:type="spellEnd"/>
-                            <w:r>
-                              <w:rPr>
-                                <w:rFonts w:ascii="Menlo" w:hAnsi="Menlo" w:cs="Menlo"/>
-                                <w:color w:val="008000"/>
-                                <w:sz w:val="16"/>
-                                <w:szCs w:val="16"/>
-                              </w:rPr>
-                              <w:t>)</w:t>
+                              <w:t>#pprint(json_data)</w:t>
                             </w:r>
                           </w:p>
                           <w:p>
@@ -13310,27 +12263,7 @@
                                 <w:sz w:val="16"/>
                                 <w:szCs w:val="16"/>
                               </w:rPr>
-                              <w:t xml:space="preserve">    results = </w:t>
-                            </w:r>
-                            <w:proofErr w:type="spellStart"/>
-                            <w:r>
-                              <w:rPr>
-                                <w:rFonts w:ascii="Menlo" w:hAnsi="Menlo" w:cs="Menlo"/>
-                                <w:color w:val="000000"/>
-                                <w:sz w:val="16"/>
-                                <w:szCs w:val="16"/>
-                              </w:rPr>
-                              <w:t>json_data</w:t>
-                            </w:r>
-                            <w:proofErr w:type="spellEnd"/>
-                            <w:r>
-                              <w:rPr>
-                                <w:rFonts w:ascii="Menlo" w:hAnsi="Menlo" w:cs="Menlo"/>
-                                <w:color w:val="000000"/>
-                                <w:sz w:val="16"/>
-                                <w:szCs w:val="16"/>
-                              </w:rPr>
-                              <w:t>[</w:t>
+                              <w:t xml:space="preserve">    results = json_data[</w:t>
                             </w:r>
                             <w:r>
                               <w:rPr>
@@ -13528,27 +12461,7 @@
                                 <w:sz w:val="16"/>
                                 <w:szCs w:val="16"/>
                               </w:rPr>
-                              <w:t>'</w:t>
-                            </w:r>
-                            <w:proofErr w:type="spellStart"/>
-                            <w:r>
-                              <w:rPr>
-                                <w:rFonts w:ascii="Menlo" w:hAnsi="Menlo" w:cs="Menlo"/>
-                                <w:color w:val="A31515"/>
-                                <w:sz w:val="16"/>
-                                <w:szCs w:val="16"/>
-                              </w:rPr>
-                              <w:t>release_dates</w:t>
-                            </w:r>
-                            <w:proofErr w:type="spellEnd"/>
-                            <w:r>
-                              <w:rPr>
-                                <w:rFonts w:ascii="Menlo" w:hAnsi="Menlo" w:cs="Menlo"/>
-                                <w:color w:val="A31515"/>
-                                <w:sz w:val="16"/>
-                                <w:szCs w:val="16"/>
-                              </w:rPr>
-                              <w:t>'</w:t>
+                              <w:t>'release_dates'</w:t>
                             </w:r>
                             <w:r>
                               <w:rPr>
@@ -13584,27 +12497,7 @@
                                 <w:sz w:val="16"/>
                                 <w:szCs w:val="16"/>
                               </w:rPr>
-                              <w:t>'</w:t>
-                            </w:r>
-                            <w:proofErr w:type="spellStart"/>
-                            <w:r>
-                              <w:rPr>
-                                <w:rFonts w:ascii="Menlo" w:hAnsi="Menlo" w:cs="Menlo"/>
-                                <w:color w:val="A31515"/>
-                                <w:sz w:val="16"/>
-                                <w:szCs w:val="16"/>
-                              </w:rPr>
-                              <w:t>release_date</w:t>
-                            </w:r>
-                            <w:proofErr w:type="spellEnd"/>
-                            <w:r>
-                              <w:rPr>
-                                <w:rFonts w:ascii="Menlo" w:hAnsi="Menlo" w:cs="Menlo"/>
-                                <w:color w:val="A31515"/>
-                                <w:sz w:val="16"/>
-                                <w:szCs w:val="16"/>
-                              </w:rPr>
-                              <w:t>'</w:t>
+                              <w:t>'release_date'</w:t>
                             </w:r>
                             <w:r>
                               <w:rPr>
@@ -13767,19 +12660,8 @@
                           <w:sz w:val="16"/>
                           <w:szCs w:val="16"/>
                         </w:rPr>
-                        <w:t xml:space="preserve"> </w:t>
+                        <w:t xml:space="preserve"> http.client</w:t>
                       </w:r>
-                      <w:proofErr w:type="spellStart"/>
-                      <w:r>
-                        <w:rPr>
-                          <w:rFonts w:ascii="Menlo" w:hAnsi="Menlo" w:cs="Menlo"/>
-                          <w:color w:val="000000"/>
-                          <w:sz w:val="16"/>
-                          <w:szCs w:val="16"/>
-                        </w:rPr>
-                        <w:t>http.client</w:t>
-                      </w:r>
-                      <w:proofErr w:type="spellEnd"/>
                     </w:p>
                     <w:p>
                       <w:pPr>
@@ -13838,27 +12720,7 @@
                           <w:sz w:val="16"/>
                           <w:szCs w:val="16"/>
                         </w:rPr>
-                        <w:t xml:space="preserve"> </w:t>
-                      </w:r>
-                      <w:proofErr w:type="spellStart"/>
-                      <w:r>
-                        <w:rPr>
-                          <w:rFonts w:ascii="Menlo" w:hAnsi="Menlo" w:cs="Menlo"/>
-                          <w:color w:val="000000"/>
-                          <w:sz w:val="16"/>
-                          <w:szCs w:val="16"/>
-                        </w:rPr>
-                        <w:t>pprint</w:t>
-                      </w:r>
-                      <w:proofErr w:type="spellEnd"/>
-                      <w:r>
-                        <w:rPr>
-                          <w:rFonts w:ascii="Menlo" w:hAnsi="Menlo" w:cs="Menlo"/>
-                          <w:color w:val="000000"/>
-                          <w:sz w:val="16"/>
-                          <w:szCs w:val="16"/>
-                        </w:rPr>
-                        <w:t xml:space="preserve"> </w:t>
+                        <w:t xml:space="preserve"> pprint </w:t>
                       </w:r>
                       <w:r>
                         <w:rPr>
@@ -13876,19 +12738,8 @@
                           <w:sz w:val="16"/>
                           <w:szCs w:val="16"/>
                         </w:rPr>
-                        <w:t xml:space="preserve"> </w:t>
+                        <w:t xml:space="preserve"> pprint</w:t>
                       </w:r>
-                      <w:proofErr w:type="spellStart"/>
-                      <w:r>
-                        <w:rPr>
-                          <w:rFonts w:ascii="Menlo" w:hAnsi="Menlo" w:cs="Menlo"/>
-                          <w:color w:val="000000"/>
-                          <w:sz w:val="16"/>
-                          <w:szCs w:val="16"/>
-                        </w:rPr>
-                        <w:t>pprint</w:t>
-                      </w:r>
-                      <w:proofErr w:type="spellEnd"/>
                     </w:p>
                     <w:p>
                       <w:pPr>
@@ -13917,27 +12768,7 @@
                           <w:sz w:val="16"/>
                           <w:szCs w:val="16"/>
                         </w:rPr>
-                        <w:t xml:space="preserve"> </w:t>
-                      </w:r>
-                      <w:proofErr w:type="spellStart"/>
-                      <w:r>
-                        <w:rPr>
-                          <w:rFonts w:ascii="Menlo" w:hAnsi="Menlo" w:cs="Menlo"/>
-                          <w:color w:val="000000"/>
-                          <w:sz w:val="16"/>
-                          <w:szCs w:val="16"/>
-                        </w:rPr>
-                        <w:t>IPython.display</w:t>
-                      </w:r>
-                      <w:proofErr w:type="spellEnd"/>
-                      <w:r>
-                        <w:rPr>
-                          <w:rFonts w:ascii="Menlo" w:hAnsi="Menlo" w:cs="Menlo"/>
-                          <w:color w:val="000000"/>
-                          <w:sz w:val="16"/>
-                          <w:szCs w:val="16"/>
-                        </w:rPr>
-                        <w:t xml:space="preserve"> </w:t>
+                        <w:t xml:space="preserve"> IPython.display </w:t>
                       </w:r>
                       <w:r>
                         <w:rPr>
@@ -13988,27 +12819,7 @@
                           <w:sz w:val="16"/>
                           <w:szCs w:val="16"/>
                         </w:rPr>
-                        <w:t xml:space="preserve">conn = </w:t>
-                      </w:r>
-                      <w:proofErr w:type="spellStart"/>
-                      <w:r>
-                        <w:rPr>
-                          <w:rFonts w:ascii="Menlo" w:hAnsi="Menlo" w:cs="Menlo"/>
-                          <w:color w:val="000000"/>
-                          <w:sz w:val="16"/>
-                          <w:szCs w:val="16"/>
-                        </w:rPr>
-                        <w:t>http.client.HTTPSConnection</w:t>
-                      </w:r>
-                      <w:proofErr w:type="spellEnd"/>
-                      <w:r>
-                        <w:rPr>
-                          <w:rFonts w:ascii="Menlo" w:hAnsi="Menlo" w:cs="Menlo"/>
-                          <w:color w:val="000000"/>
-                          <w:sz w:val="16"/>
-                          <w:szCs w:val="16"/>
-                        </w:rPr>
-                        <w:t>(</w:t>
+                        <w:t>conn = http.client.HTTPSConnection(</w:t>
                       </w:r>
                       <w:r>
                         <w:rPr>
@@ -14068,27 +12879,7 @@
                           <w:sz w:val="16"/>
                           <w:szCs w:val="16"/>
                         </w:rPr>
-                        <w:t xml:space="preserve"> </w:t>
-                      </w:r>
-                      <w:proofErr w:type="spellStart"/>
-                      <w:r>
-                        <w:rPr>
-                          <w:rFonts w:ascii="Menlo" w:hAnsi="Menlo" w:cs="Menlo"/>
-                          <w:color w:val="000000"/>
-                          <w:sz w:val="16"/>
-                          <w:szCs w:val="16"/>
-                        </w:rPr>
-                        <w:t>get_correct_releasedate_for_movie</w:t>
-                      </w:r>
-                      <w:proofErr w:type="spellEnd"/>
-                      <w:r>
-                        <w:rPr>
-                          <w:rFonts w:ascii="Menlo" w:hAnsi="Menlo" w:cs="Menlo"/>
-                          <w:color w:val="000000"/>
-                          <w:sz w:val="16"/>
-                          <w:szCs w:val="16"/>
-                        </w:rPr>
-                        <w:t>(movie_id):</w:t>
+                        <w:t xml:space="preserve"> get_correct_releasedate_for_movie(movie_id):</w:t>
                       </w:r>
                     </w:p>
                     <w:p>
@@ -14109,27 +12900,7 @@
                           <w:sz w:val="16"/>
                           <w:szCs w:val="16"/>
                         </w:rPr>
-                        <w:t xml:space="preserve">    </w:t>
-                      </w:r>
-                      <w:proofErr w:type="spellStart"/>
-                      <w:r>
-                        <w:rPr>
-                          <w:rFonts w:ascii="Menlo" w:hAnsi="Menlo" w:cs="Menlo"/>
-                          <w:color w:val="000000"/>
-                          <w:sz w:val="16"/>
-                          <w:szCs w:val="16"/>
-                        </w:rPr>
-                        <w:t>conn.request</w:t>
-                      </w:r>
-                      <w:proofErr w:type="spellEnd"/>
-                      <w:r>
-                        <w:rPr>
-                          <w:rFonts w:ascii="Menlo" w:hAnsi="Menlo" w:cs="Menlo"/>
-                          <w:color w:val="000000"/>
-                          <w:sz w:val="16"/>
-                          <w:szCs w:val="16"/>
-                        </w:rPr>
-                        <w:t>(</w:t>
+                        <w:t xml:space="preserve">    conn.request(</w:t>
                       </w:r>
                       <w:r>
                         <w:rPr>
@@ -14174,27 +12945,7 @@
                           <w:sz w:val="16"/>
                           <w:szCs w:val="16"/>
                         </w:rPr>
-                        <w:t>"/</w:t>
-                      </w:r>
-                      <w:proofErr w:type="spellStart"/>
-                      <w:r>
-                        <w:rPr>
-                          <w:rFonts w:ascii="Menlo" w:hAnsi="Menlo" w:cs="Menlo"/>
-                          <w:color w:val="A31515"/>
-                          <w:sz w:val="16"/>
-                          <w:szCs w:val="16"/>
-                        </w:rPr>
-                        <w:t>release_dates?api_key</w:t>
-                      </w:r>
-                      <w:proofErr w:type="spellEnd"/>
-                      <w:r>
-                        <w:rPr>
-                          <w:rFonts w:ascii="Menlo" w:hAnsi="Menlo" w:cs="Menlo"/>
-                          <w:color w:val="A31515"/>
-                          <w:sz w:val="16"/>
-                          <w:szCs w:val="16"/>
-                        </w:rPr>
-                        <w:t>={*****}"</w:t>
+                        <w:t>"/release_dates?api_key={*****}"</w:t>
                       </w:r>
                       <w:r>
                         <w:rPr>
@@ -14242,27 +12993,7 @@
                           <w:sz w:val="16"/>
                           <w:szCs w:val="16"/>
                         </w:rPr>
-                        <w:t xml:space="preserve">    res = </w:t>
-                      </w:r>
-                      <w:proofErr w:type="spellStart"/>
-                      <w:r>
-                        <w:rPr>
-                          <w:rFonts w:ascii="Menlo" w:hAnsi="Menlo" w:cs="Menlo"/>
-                          <w:color w:val="000000"/>
-                          <w:sz w:val="16"/>
-                          <w:szCs w:val="16"/>
-                        </w:rPr>
-                        <w:t>conn.getresponse</w:t>
-                      </w:r>
-                      <w:proofErr w:type="spellEnd"/>
-                      <w:r>
-                        <w:rPr>
-                          <w:rFonts w:ascii="Menlo" w:hAnsi="Menlo" w:cs="Menlo"/>
-                          <w:color w:val="000000"/>
-                          <w:sz w:val="16"/>
-                          <w:szCs w:val="16"/>
-                        </w:rPr>
-                        <w:t>()</w:t>
+                        <w:t xml:space="preserve">    res = conn.getresponse()</w:t>
                       </w:r>
                     </w:p>
                     <w:p>
@@ -14283,27 +13014,7 @@
                           <w:sz w:val="16"/>
                           <w:szCs w:val="16"/>
                         </w:rPr>
-                        <w:t xml:space="preserve">    data = </w:t>
-                      </w:r>
-                      <w:proofErr w:type="spellStart"/>
-                      <w:r>
-                        <w:rPr>
-                          <w:rFonts w:ascii="Menlo" w:hAnsi="Menlo" w:cs="Menlo"/>
-                          <w:color w:val="000000"/>
-                          <w:sz w:val="16"/>
-                          <w:szCs w:val="16"/>
-                        </w:rPr>
-                        <w:t>res.read</w:t>
-                      </w:r>
-                      <w:proofErr w:type="spellEnd"/>
-                      <w:r>
-                        <w:rPr>
-                          <w:rFonts w:ascii="Menlo" w:hAnsi="Menlo" w:cs="Menlo"/>
-                          <w:color w:val="000000"/>
-                          <w:sz w:val="16"/>
-                          <w:szCs w:val="16"/>
-                        </w:rPr>
-                        <w:t>()</w:t>
+                        <w:t xml:space="preserve">    data = res.read()</w:t>
                       </w:r>
                     </w:p>
                     <w:p>
@@ -14324,47 +13035,7 @@
                           <w:sz w:val="16"/>
                           <w:szCs w:val="16"/>
                         </w:rPr>
-                        <w:t xml:space="preserve">    </w:t>
-                      </w:r>
-                      <w:proofErr w:type="spellStart"/>
-                      <w:r>
-                        <w:rPr>
-                          <w:rFonts w:ascii="Menlo" w:hAnsi="Menlo" w:cs="Menlo"/>
-                          <w:color w:val="000000"/>
-                          <w:sz w:val="16"/>
-                          <w:szCs w:val="16"/>
-                        </w:rPr>
-                        <w:t>str_data</w:t>
-                      </w:r>
-                      <w:proofErr w:type="spellEnd"/>
-                      <w:r>
-                        <w:rPr>
-                          <w:rFonts w:ascii="Menlo" w:hAnsi="Menlo" w:cs="Menlo"/>
-                          <w:color w:val="000000"/>
-                          <w:sz w:val="16"/>
-                          <w:szCs w:val="16"/>
-                        </w:rPr>
-                        <w:t xml:space="preserve"> = </w:t>
-                      </w:r>
-                      <w:proofErr w:type="spellStart"/>
-                      <w:r>
-                        <w:rPr>
-                          <w:rFonts w:ascii="Menlo" w:hAnsi="Menlo" w:cs="Menlo"/>
-                          <w:color w:val="000000"/>
-                          <w:sz w:val="16"/>
-                          <w:szCs w:val="16"/>
-                        </w:rPr>
-                        <w:t>data.decode</w:t>
-                      </w:r>
-                      <w:proofErr w:type="spellEnd"/>
-                      <w:r>
-                        <w:rPr>
-                          <w:rFonts w:ascii="Menlo" w:hAnsi="Menlo" w:cs="Menlo"/>
-                          <w:color w:val="000000"/>
-                          <w:sz w:val="16"/>
-                          <w:szCs w:val="16"/>
-                        </w:rPr>
-                        <w:t>(</w:t>
+                        <w:t xml:space="preserve">    str_data = data.decode(</w:t>
                       </w:r>
                       <w:r>
                         <w:rPr>
@@ -14403,67 +13074,7 @@
                           <w:sz w:val="16"/>
                           <w:szCs w:val="16"/>
                         </w:rPr>
-                        <w:t xml:space="preserve">    </w:t>
-                      </w:r>
-                      <w:proofErr w:type="spellStart"/>
-                      <w:r>
-                        <w:rPr>
-                          <w:rFonts w:ascii="Menlo" w:hAnsi="Menlo" w:cs="Menlo"/>
-                          <w:color w:val="000000"/>
-                          <w:sz w:val="16"/>
-                          <w:szCs w:val="16"/>
-                        </w:rPr>
-                        <w:t>json_data</w:t>
-                      </w:r>
-                      <w:proofErr w:type="spellEnd"/>
-                      <w:r>
-                        <w:rPr>
-                          <w:rFonts w:ascii="Menlo" w:hAnsi="Menlo" w:cs="Menlo"/>
-                          <w:color w:val="000000"/>
-                          <w:sz w:val="16"/>
-                          <w:szCs w:val="16"/>
-                        </w:rPr>
-                        <w:t xml:space="preserve"> = </w:t>
-                      </w:r>
-                      <w:proofErr w:type="spellStart"/>
-                      <w:r>
-                        <w:rPr>
-                          <w:rFonts w:ascii="Menlo" w:hAnsi="Menlo" w:cs="Menlo"/>
-                          <w:color w:val="000000"/>
-                          <w:sz w:val="16"/>
-                          <w:szCs w:val="16"/>
-                        </w:rPr>
-                        <w:t>json.loads</w:t>
-                      </w:r>
-                      <w:proofErr w:type="spellEnd"/>
-                      <w:r>
-                        <w:rPr>
-                          <w:rFonts w:ascii="Menlo" w:hAnsi="Menlo" w:cs="Menlo"/>
-                          <w:color w:val="000000"/>
-                          <w:sz w:val="16"/>
-                          <w:szCs w:val="16"/>
-                        </w:rPr>
-                        <w:t>(</w:t>
-                      </w:r>
-                      <w:proofErr w:type="spellStart"/>
-                      <w:r>
-                        <w:rPr>
-                          <w:rFonts w:ascii="Menlo" w:hAnsi="Menlo" w:cs="Menlo"/>
-                          <w:color w:val="000000"/>
-                          <w:sz w:val="16"/>
-                          <w:szCs w:val="16"/>
-                        </w:rPr>
-                        <w:t>str_data</w:t>
-                      </w:r>
-                      <w:proofErr w:type="spellEnd"/>
-                      <w:r>
-                        <w:rPr>
-                          <w:rFonts w:ascii="Menlo" w:hAnsi="Menlo" w:cs="Menlo"/>
-                          <w:color w:val="000000"/>
-                          <w:sz w:val="16"/>
-                          <w:szCs w:val="16"/>
-                        </w:rPr>
-                        <w:t>)</w:t>
+                        <w:t xml:space="preserve">    json_data = json.loads(str_data)</w:t>
                       </w:r>
                     </w:p>
                     <w:p>
@@ -14493,47 +13104,7 @@
                           <w:sz w:val="16"/>
                           <w:szCs w:val="16"/>
                         </w:rPr>
-                        <w:t>#</w:t>
-                      </w:r>
-                      <w:proofErr w:type="spellStart"/>
-                      <w:r>
-                        <w:rPr>
-                          <w:rFonts w:ascii="Menlo" w:hAnsi="Menlo" w:cs="Menlo"/>
-                          <w:color w:val="008000"/>
-                          <w:sz w:val="16"/>
-                          <w:szCs w:val="16"/>
-                        </w:rPr>
-                        <w:t>pprint</w:t>
-                      </w:r>
-                      <w:proofErr w:type="spellEnd"/>
-                      <w:r>
-                        <w:rPr>
-                          <w:rFonts w:ascii="Menlo" w:hAnsi="Menlo" w:cs="Menlo"/>
-                          <w:color w:val="008000"/>
-                          <w:sz w:val="16"/>
-                          <w:szCs w:val="16"/>
-                        </w:rPr>
-                        <w:t>(</w:t>
-                      </w:r>
-                      <w:proofErr w:type="spellStart"/>
-                      <w:r>
-                        <w:rPr>
-                          <w:rFonts w:ascii="Menlo" w:hAnsi="Menlo" w:cs="Menlo"/>
-                          <w:color w:val="008000"/>
-                          <w:sz w:val="16"/>
-                          <w:szCs w:val="16"/>
-                        </w:rPr>
-                        <w:t>json_data</w:t>
-                      </w:r>
-                      <w:proofErr w:type="spellEnd"/>
-                      <w:r>
-                        <w:rPr>
-                          <w:rFonts w:ascii="Menlo" w:hAnsi="Menlo" w:cs="Menlo"/>
-                          <w:color w:val="008000"/>
-                          <w:sz w:val="16"/>
-                          <w:szCs w:val="16"/>
-                        </w:rPr>
-                        <w:t>)</w:t>
+                        <w:t>#pprint(json_data)</w:t>
                       </w:r>
                     </w:p>
                     <w:p>
@@ -14575,27 +13146,7 @@
                           <w:sz w:val="16"/>
                           <w:szCs w:val="16"/>
                         </w:rPr>
-                        <w:t xml:space="preserve">    results = </w:t>
-                      </w:r>
-                      <w:proofErr w:type="spellStart"/>
-                      <w:r>
-                        <w:rPr>
-                          <w:rFonts w:ascii="Menlo" w:hAnsi="Menlo" w:cs="Menlo"/>
-                          <w:color w:val="000000"/>
-                          <w:sz w:val="16"/>
-                          <w:szCs w:val="16"/>
-                        </w:rPr>
-                        <w:t>json_data</w:t>
-                      </w:r>
-                      <w:proofErr w:type="spellEnd"/>
-                      <w:r>
-                        <w:rPr>
-                          <w:rFonts w:ascii="Menlo" w:hAnsi="Menlo" w:cs="Menlo"/>
-                          <w:color w:val="000000"/>
-                          <w:sz w:val="16"/>
-                          <w:szCs w:val="16"/>
-                        </w:rPr>
-                        <w:t>[</w:t>
+                        <w:t xml:space="preserve">    results = json_data[</w:t>
                       </w:r>
                       <w:r>
                         <w:rPr>
@@ -14793,27 +13344,7 @@
                           <w:sz w:val="16"/>
                           <w:szCs w:val="16"/>
                         </w:rPr>
-                        <w:t>'</w:t>
-                      </w:r>
-                      <w:proofErr w:type="spellStart"/>
-                      <w:r>
-                        <w:rPr>
-                          <w:rFonts w:ascii="Menlo" w:hAnsi="Menlo" w:cs="Menlo"/>
-                          <w:color w:val="A31515"/>
-                          <w:sz w:val="16"/>
-                          <w:szCs w:val="16"/>
-                        </w:rPr>
-                        <w:t>release_dates</w:t>
-                      </w:r>
-                      <w:proofErr w:type="spellEnd"/>
-                      <w:r>
-                        <w:rPr>
-                          <w:rFonts w:ascii="Menlo" w:hAnsi="Menlo" w:cs="Menlo"/>
-                          <w:color w:val="A31515"/>
-                          <w:sz w:val="16"/>
-                          <w:szCs w:val="16"/>
-                        </w:rPr>
-                        <w:t>'</w:t>
+                        <w:t>'release_dates'</w:t>
                       </w:r>
                       <w:r>
                         <w:rPr>
@@ -14849,27 +13380,7 @@
                           <w:sz w:val="16"/>
                           <w:szCs w:val="16"/>
                         </w:rPr>
-                        <w:t>'</w:t>
-                      </w:r>
-                      <w:proofErr w:type="spellStart"/>
-                      <w:r>
-                        <w:rPr>
-                          <w:rFonts w:ascii="Menlo" w:hAnsi="Menlo" w:cs="Menlo"/>
-                          <w:color w:val="A31515"/>
-                          <w:sz w:val="16"/>
-                          <w:szCs w:val="16"/>
-                        </w:rPr>
-                        <w:t>release_date</w:t>
-                      </w:r>
-                      <w:proofErr w:type="spellEnd"/>
-                      <w:r>
-                        <w:rPr>
-                          <w:rFonts w:ascii="Menlo" w:hAnsi="Menlo" w:cs="Menlo"/>
-                          <w:color w:val="A31515"/>
-                          <w:sz w:val="16"/>
-                          <w:szCs w:val="16"/>
-                        </w:rPr>
-                        <w:t>'</w:t>
+                        <w:t>'release_date'</w:t>
                       </w:r>
                       <w:r>
                         <w:rPr>
@@ -15055,7 +13566,7 @@
           <w:rPr>
             <w:rStyle w:val="Hyperlink"/>
           </w:rPr>
-          <w:t>https://github.com/manas-mukherjee/MCSDS-CS513</w:t>
+          <w:t>https://github.com/manas-mukherjee/MCSDS-CS513/tree/master/CourseProject</w:t>
         </w:r>
       </w:hyperlink>
       <w:r>
@@ -18812,7 +17323,7 @@
 </file>
 
 <file path=customXml/itemProps1.xml><?xml version="1.0" encoding="utf-8"?>
-<ds:datastoreItem xmlns:ds="http://schemas.openxmlformats.org/officeDocument/2006/customXml" ds:itemID="{B32DE276-268A-724A-9F53-3E2D24B16209}">
+<ds:datastoreItem xmlns:ds="http://schemas.openxmlformats.org/officeDocument/2006/customXml" ds:itemID="{3A209D73-ADAC-524E-B06A-51079FA2894C}">
   <ds:schemaRefs>
     <ds:schemaRef ds:uri="http://schemas.openxmlformats.org/officeDocument/2006/bibliography"/>
   </ds:schemaRefs>

</xml_diff>